<commit_message>
Added updates to the project plan (requirements)
</commit_message>
<xml_diff>
--- a/docs/Project Plan.docx
+++ b/docs/Project Plan.docx
@@ -390,6 +390,135 @@
         <w:t>Functional Requirements</w:t>
       </w:r>
     </w:p>
+    <w:p/>
+    <w:p>
+      <w:pPr>
+        <w:pStyle w:val="Heading4"/>
+      </w:pPr>
+      <w:r>
+        <w:t>Basics</w:t>
+      </w:r>
+    </w:p>
+    <w:p>
+      <w:pPr>
+        <w:pStyle w:val="ListParagraph"/>
+        <w:numPr>
+          <w:ilvl w:val="0"/>
+          <w:numId w:val="5"/>
+        </w:numPr>
+      </w:pPr>
+      <w:r>
+        <w:t>The Player can select different modes of game to play</w:t>
+      </w:r>
+    </w:p>
+    <w:p>
+      <w:pPr>
+        <w:pStyle w:val="ListParagraph"/>
+        <w:numPr>
+          <w:ilvl w:val="0"/>
+          <w:numId w:val="5"/>
+        </w:numPr>
+      </w:pPr>
+      <w:r>
+        <w:t>The Player can view their statistics</w:t>
+      </w:r>
+    </w:p>
+    <w:p>
+      <w:pPr>
+        <w:pStyle w:val="ListParagraph"/>
+        <w:numPr>
+          <w:ilvl w:val="0"/>
+          <w:numId w:val="5"/>
+        </w:numPr>
+      </w:pPr>
+      <w:r>
+        <w:t xml:space="preserve">The Player can pause the game </w:t>
+      </w:r>
+    </w:p>
+    <w:p>
+      <w:pPr>
+        <w:pStyle w:val="ListParagraph"/>
+        <w:numPr>
+          <w:ilvl w:val="0"/>
+          <w:numId w:val="5"/>
+        </w:numPr>
+      </w:pPr>
+      <w:r>
+        <w:t xml:space="preserve">The Player can exit the game </w:t>
+      </w:r>
+    </w:p>
+    <w:p/>
+    <w:p>
+      <w:pPr>
+        <w:pStyle w:val="Heading4"/>
+      </w:pPr>
+      <w:r>
+        <w:t>Dancer</w:t>
+      </w:r>
+    </w:p>
+    <w:p>
+      <w:pPr>
+        <w:pStyle w:val="ListParagraph"/>
+        <w:numPr>
+          <w:ilvl w:val="0"/>
+          <w:numId w:val="4"/>
+        </w:numPr>
+      </w:pPr>
+      <w:r>
+        <w:t xml:space="preserve">A player can control a single dancer </w:t>
+      </w:r>
+    </w:p>
+    <w:p>
+      <w:pPr>
+        <w:pStyle w:val="ListParagraph"/>
+        <w:numPr>
+          <w:ilvl w:val="0"/>
+          <w:numId w:val="4"/>
+        </w:numPr>
+      </w:pPr>
+      <w:r>
+        <w:t xml:space="preserve">The player interacts with enemies by either tapping, swiping or dragging them. </w:t>
+      </w:r>
+    </w:p>
+    <w:p>
+      <w:pPr>
+        <w:pStyle w:val="ListParagraph"/>
+        <w:numPr>
+          <w:ilvl w:val="0"/>
+          <w:numId w:val="4"/>
+        </w:numPr>
+      </w:pPr>
+      <w:r>
+        <w:t>If the player’s dance</w:t>
+      </w:r>
+      <w:r>
+        <w:t>r</w:t>
+      </w:r>
+      <w:r>
+        <w:t xml:space="preserve"> dies (loses fans) the game is over</w:t>
+      </w:r>
+    </w:p>
+    <w:p>
+      <w:pPr>
+        <w:pStyle w:val="ListParagraph"/>
+        <w:numPr>
+          <w:ilvl w:val="0"/>
+          <w:numId w:val="4"/>
+        </w:numPr>
+      </w:pPr>
+      <w:r>
+        <w:t>A dancer animation responds based on player input</w:t>
+      </w:r>
+    </w:p>
+    <w:p/>
+    <w:p>
+      <w:pPr>
+        <w:pStyle w:val="Heading4"/>
+      </w:pPr>
+      <w:r>
+        <w:t>Map</w:t>
+      </w:r>
+    </w:p>
     <w:p>
       <w:pPr>
         <w:pStyle w:val="ListParagraph"/>
@@ -399,13 +528,10 @@
         </w:numPr>
       </w:pPr>
       <w:r>
-        <w:t>The game pe</w:t>
-      </w:r>
-      <w:r>
-        <w:t xml:space="preserve">rforms at a steady frame rate on </w:t>
-      </w:r>
-      <w:r>
-        <w:t>minimum Android SDK version of 15 (changeable)</w:t>
+        <w:t xml:space="preserve">The </w:t>
+      </w:r>
+      <w:r>
+        <w:t>map will display different rooms to players</w:t>
       </w:r>
     </w:p>
     <w:p>
@@ -417,7 +543,7 @@
         </w:numPr>
       </w:pPr>
       <w:r>
-        <w:t xml:space="preserve">The game can run for extended periods of time without crashing. </w:t>
+        <w:t>The map will display special rooms in different colours to players</w:t>
       </w:r>
     </w:p>
     <w:p>
@@ -429,16 +555,50 @@
         </w:numPr>
       </w:pPr>
       <w:r>
-        <w:t xml:space="preserve">The game utilizes both </w:t>
-      </w:r>
-      <w:proofErr w:type="spellStart"/>
-      <w:r>
-        <w:t>LibGDX</w:t>
-      </w:r>
-      <w:proofErr w:type="spellEnd"/>
-      <w:r>
-        <w:t xml:space="preserve"> and Artemis ODB. </w:t>
-      </w:r>
+        <w:t>The map will highlight the current room the player is in</w:t>
+      </w:r>
+    </w:p>
+    <w:p>
+      <w:pPr>
+        <w:pStyle w:val="ListParagraph"/>
+      </w:pPr>
+    </w:p>
+    <w:p>
+      <w:pPr>
+        <w:pStyle w:val="ListParagraph"/>
+      </w:pPr>
+    </w:p>
+    <w:p>
+      <w:pPr>
+        <w:pStyle w:val="ListParagraph"/>
+      </w:pPr>
+    </w:p>
+    <w:p>
+      <w:pPr>
+        <w:pStyle w:val="ListParagraph"/>
+      </w:pPr>
+    </w:p>
+    <w:p>
+      <w:pPr>
+        <w:pStyle w:val="ListParagraph"/>
+      </w:pPr>
+    </w:p>
+    <w:p>
+      <w:pPr>
+        <w:pStyle w:val="ListParagraph"/>
+      </w:pPr>
+    </w:p>
+    <w:p>
+      <w:pPr>
+        <w:pStyle w:val="Heading3"/>
+      </w:pPr>
+      <w:r>
+        <w:t>Non-Functional Requirements</w:t>
+      </w:r>
+    </w:p>
+    <w:p>
+      <w:bookmarkStart w:id="0" w:name="_GoBack"/>
+      <w:bookmarkEnd w:id="0"/>
     </w:p>
     <w:p>
       <w:pPr>
@@ -449,7 +609,15 @@
         </w:numPr>
       </w:pPr>
       <w:r>
-        <w:t>The game utilizes both sound and music</w:t>
+        <w:t xml:space="preserve">The game utilizes both </w:t>
+      </w:r>
+      <w:proofErr w:type="spellStart"/>
+      <w:r>
+        <w:t>LibGDX</w:t>
+      </w:r>
+      <w:proofErr w:type="spellEnd"/>
+      <w:r>
+        <w:t xml:space="preserve"> and Artemis ODB. </w:t>
       </w:r>
     </w:p>
     <w:p>
@@ -461,7 +629,7 @@
         </w:numPr>
       </w:pPr>
       <w:r>
-        <w:t>The game utilizes a range of touch controls, (swiping, tapping, dragging)</w:t>
+        <w:t>The game utilizes both sound and music</w:t>
       </w:r>
     </w:p>
     <w:p>
@@ -473,10 +641,7 @@
         </w:numPr>
       </w:pPr>
       <w:r>
-        <w:t xml:space="preserve">Parts of the game are different for different users (randomized </w:t>
-      </w:r>
-      <w:r>
-        <w:t>map)</w:t>
+        <w:t>The game utilizes a range of touch controls, (swiping, tapping, dragging)</w:t>
       </w:r>
     </w:p>
     <w:p>
@@ -488,7 +653,13 @@
         </w:numPr>
       </w:pPr>
       <w:r>
-        <w:t>The game can save and load user data</w:t>
+        <w:t xml:space="preserve">The game </w:t>
+      </w:r>
+      <w:r>
+        <w:t>can be run on</w:t>
+      </w:r>
+      <w:r>
+        <w:t xml:space="preserve"> minimum Android SDK version of 15 (changeable)</w:t>
       </w:r>
     </w:p>
     <w:p>
@@ -500,36 +671,22 @@
         </w:numPr>
       </w:pPr>
       <w:r>
-        <w:t>Parts of the game need to be unlocked by the user through gameplay</w:t>
-      </w:r>
-    </w:p>
-    <w:p>
-      <w:pPr>
-        <w:pStyle w:val="ListParagraph"/>
-      </w:pPr>
-    </w:p>
-    <w:p>
-      <w:pPr>
-        <w:pStyle w:val="ListParagraph"/>
-      </w:pPr>
-    </w:p>
-    <w:p>
-      <w:pPr>
-        <w:pStyle w:val="ListParagraph"/>
-      </w:pPr>
-    </w:p>
-    <w:p>
-      <w:pPr>
-        <w:pStyle w:val="ListParagraph"/>
-      </w:pPr>
-    </w:p>
-    <w:p>
-      <w:pPr>
-        <w:pStyle w:val="Heading3"/>
-      </w:pPr>
-      <w:r>
-        <w:lastRenderedPageBreak/>
-        <w:t>Non-Functional Requirements</w:t>
+        <w:t>The game can save and load user data</w:t>
+      </w:r>
+    </w:p>
+    <w:p>
+      <w:pPr>
+        <w:pStyle w:val="ListParagraph"/>
+        <w:numPr>
+          <w:ilvl w:val="0"/>
+          <w:numId w:val="2"/>
+        </w:numPr>
+      </w:pPr>
+      <w:r>
+        <w:t>Mobile processors should be able to render the game without any significant drops to frame</w:t>
+      </w:r>
+      <w:r>
+        <w:t xml:space="preserve">s </w:t>
       </w:r>
     </w:p>
     <w:p>
@@ -541,10 +698,8 @@
         </w:numPr>
       </w:pPr>
       <w:r>
-        <w:t xml:space="preserve">The game </w:t>
-      </w:r>
-      <w:bookmarkStart w:id="0" w:name="_GoBack"/>
-      <w:bookmarkEnd w:id="0"/>
+        <w:t>The game controls should be intuitive to users, easy to pick up and use</w:t>
+      </w:r>
     </w:p>
     <w:sectPr>
       <w:pgSz w:w="11906" w:h="16838"/>
@@ -672,6 +827,119 @@
     </w:lvl>
   </w:abstractNum>
   <w:abstractNum w:abstractNumId="1" w15:restartNumberingAfterBreak="0">
+    <w:nsid w:val="30957F91"/>
+    <w:multiLevelType w:val="hybridMultilevel"/>
+    <w:tmpl w:val="5AB06636"/>
+    <w:lvl w:ilvl="0" w:tplc="08090001">
+      <w:start w:val="1"/>
+      <w:numFmt w:val="bullet"/>
+      <w:lvlText w:val=""/>
+      <w:lvlJc w:val="left"/>
+      <w:pPr>
+        <w:ind w:left="720" w:hanging="360"/>
+      </w:pPr>
+      <w:rPr>
+        <w:rFonts w:ascii="Symbol" w:hAnsi="Symbol" w:hint="default"/>
+      </w:rPr>
+    </w:lvl>
+    <w:lvl w:ilvl="1" w:tplc="08090003" w:tentative="1">
+      <w:start w:val="1"/>
+      <w:numFmt w:val="bullet"/>
+      <w:lvlText w:val="o"/>
+      <w:lvlJc w:val="left"/>
+      <w:pPr>
+        <w:ind w:left="1440" w:hanging="360"/>
+      </w:pPr>
+      <w:rPr>
+        <w:rFonts w:ascii="Courier New" w:hAnsi="Courier New" w:cs="Courier New" w:hint="default"/>
+      </w:rPr>
+    </w:lvl>
+    <w:lvl w:ilvl="2" w:tplc="08090005" w:tentative="1">
+      <w:start w:val="1"/>
+      <w:numFmt w:val="bullet"/>
+      <w:lvlText w:val=""/>
+      <w:lvlJc w:val="left"/>
+      <w:pPr>
+        <w:ind w:left="2160" w:hanging="360"/>
+      </w:pPr>
+      <w:rPr>
+        <w:rFonts w:ascii="Wingdings" w:hAnsi="Wingdings" w:hint="default"/>
+      </w:rPr>
+    </w:lvl>
+    <w:lvl w:ilvl="3" w:tplc="08090001" w:tentative="1">
+      <w:start w:val="1"/>
+      <w:numFmt w:val="bullet"/>
+      <w:lvlText w:val=""/>
+      <w:lvlJc w:val="left"/>
+      <w:pPr>
+        <w:ind w:left="2880" w:hanging="360"/>
+      </w:pPr>
+      <w:rPr>
+        <w:rFonts w:ascii="Symbol" w:hAnsi="Symbol" w:hint="default"/>
+      </w:rPr>
+    </w:lvl>
+    <w:lvl w:ilvl="4" w:tplc="08090003" w:tentative="1">
+      <w:start w:val="1"/>
+      <w:numFmt w:val="bullet"/>
+      <w:lvlText w:val="o"/>
+      <w:lvlJc w:val="left"/>
+      <w:pPr>
+        <w:ind w:left="3600" w:hanging="360"/>
+      </w:pPr>
+      <w:rPr>
+        <w:rFonts w:ascii="Courier New" w:hAnsi="Courier New" w:cs="Courier New" w:hint="default"/>
+      </w:rPr>
+    </w:lvl>
+    <w:lvl w:ilvl="5" w:tplc="08090005" w:tentative="1">
+      <w:start w:val="1"/>
+      <w:numFmt w:val="bullet"/>
+      <w:lvlText w:val=""/>
+      <w:lvlJc w:val="left"/>
+      <w:pPr>
+        <w:ind w:left="4320" w:hanging="360"/>
+      </w:pPr>
+      <w:rPr>
+        <w:rFonts w:ascii="Wingdings" w:hAnsi="Wingdings" w:hint="default"/>
+      </w:rPr>
+    </w:lvl>
+    <w:lvl w:ilvl="6" w:tplc="08090001" w:tentative="1">
+      <w:start w:val="1"/>
+      <w:numFmt w:val="bullet"/>
+      <w:lvlText w:val=""/>
+      <w:lvlJc w:val="left"/>
+      <w:pPr>
+        <w:ind w:left="5040" w:hanging="360"/>
+      </w:pPr>
+      <w:rPr>
+        <w:rFonts w:ascii="Symbol" w:hAnsi="Symbol" w:hint="default"/>
+      </w:rPr>
+    </w:lvl>
+    <w:lvl w:ilvl="7" w:tplc="08090003" w:tentative="1">
+      <w:start w:val="1"/>
+      <w:numFmt w:val="bullet"/>
+      <w:lvlText w:val="o"/>
+      <w:lvlJc w:val="left"/>
+      <w:pPr>
+        <w:ind w:left="5760" w:hanging="360"/>
+      </w:pPr>
+      <w:rPr>
+        <w:rFonts w:ascii="Courier New" w:hAnsi="Courier New" w:cs="Courier New" w:hint="default"/>
+      </w:rPr>
+    </w:lvl>
+    <w:lvl w:ilvl="8" w:tplc="08090005" w:tentative="1">
+      <w:start w:val="1"/>
+      <w:numFmt w:val="bullet"/>
+      <w:lvlText w:val=""/>
+      <w:lvlJc w:val="left"/>
+      <w:pPr>
+        <w:ind w:left="6480" w:hanging="360"/>
+      </w:pPr>
+      <w:rPr>
+        <w:rFonts w:ascii="Wingdings" w:hAnsi="Wingdings" w:hint="default"/>
+      </w:rPr>
+    </w:lvl>
+  </w:abstractNum>
+  <w:abstractNum w:abstractNumId="2" w15:restartNumberingAfterBreak="0">
     <w:nsid w:val="328148A3"/>
     <w:multiLevelType w:val="hybridMultilevel"/>
     <w:tmpl w:val="C8C4949A"/>
@@ -784,7 +1052,120 @@
       </w:rPr>
     </w:lvl>
   </w:abstractNum>
-  <w:abstractNum w:abstractNumId="2" w15:restartNumberingAfterBreak="0">
+  <w:abstractNum w:abstractNumId="3" w15:restartNumberingAfterBreak="0">
+    <w:nsid w:val="49DD64A4"/>
+    <w:multiLevelType w:val="hybridMultilevel"/>
+    <w:tmpl w:val="8C088336"/>
+    <w:lvl w:ilvl="0" w:tplc="08090001">
+      <w:start w:val="1"/>
+      <w:numFmt w:val="bullet"/>
+      <w:lvlText w:val=""/>
+      <w:lvlJc w:val="left"/>
+      <w:pPr>
+        <w:ind w:left="720" w:hanging="360"/>
+      </w:pPr>
+      <w:rPr>
+        <w:rFonts w:ascii="Symbol" w:hAnsi="Symbol" w:hint="default"/>
+      </w:rPr>
+    </w:lvl>
+    <w:lvl w:ilvl="1" w:tplc="08090003" w:tentative="1">
+      <w:start w:val="1"/>
+      <w:numFmt w:val="bullet"/>
+      <w:lvlText w:val="o"/>
+      <w:lvlJc w:val="left"/>
+      <w:pPr>
+        <w:ind w:left="1440" w:hanging="360"/>
+      </w:pPr>
+      <w:rPr>
+        <w:rFonts w:ascii="Courier New" w:hAnsi="Courier New" w:cs="Courier New" w:hint="default"/>
+      </w:rPr>
+    </w:lvl>
+    <w:lvl w:ilvl="2" w:tplc="08090005" w:tentative="1">
+      <w:start w:val="1"/>
+      <w:numFmt w:val="bullet"/>
+      <w:lvlText w:val=""/>
+      <w:lvlJc w:val="left"/>
+      <w:pPr>
+        <w:ind w:left="2160" w:hanging="360"/>
+      </w:pPr>
+      <w:rPr>
+        <w:rFonts w:ascii="Wingdings" w:hAnsi="Wingdings" w:hint="default"/>
+      </w:rPr>
+    </w:lvl>
+    <w:lvl w:ilvl="3" w:tplc="08090001" w:tentative="1">
+      <w:start w:val="1"/>
+      <w:numFmt w:val="bullet"/>
+      <w:lvlText w:val=""/>
+      <w:lvlJc w:val="left"/>
+      <w:pPr>
+        <w:ind w:left="2880" w:hanging="360"/>
+      </w:pPr>
+      <w:rPr>
+        <w:rFonts w:ascii="Symbol" w:hAnsi="Symbol" w:hint="default"/>
+      </w:rPr>
+    </w:lvl>
+    <w:lvl w:ilvl="4" w:tplc="08090003" w:tentative="1">
+      <w:start w:val="1"/>
+      <w:numFmt w:val="bullet"/>
+      <w:lvlText w:val="o"/>
+      <w:lvlJc w:val="left"/>
+      <w:pPr>
+        <w:ind w:left="3600" w:hanging="360"/>
+      </w:pPr>
+      <w:rPr>
+        <w:rFonts w:ascii="Courier New" w:hAnsi="Courier New" w:cs="Courier New" w:hint="default"/>
+      </w:rPr>
+    </w:lvl>
+    <w:lvl w:ilvl="5" w:tplc="08090005" w:tentative="1">
+      <w:start w:val="1"/>
+      <w:numFmt w:val="bullet"/>
+      <w:lvlText w:val=""/>
+      <w:lvlJc w:val="left"/>
+      <w:pPr>
+        <w:ind w:left="4320" w:hanging="360"/>
+      </w:pPr>
+      <w:rPr>
+        <w:rFonts w:ascii="Wingdings" w:hAnsi="Wingdings" w:hint="default"/>
+      </w:rPr>
+    </w:lvl>
+    <w:lvl w:ilvl="6" w:tplc="08090001" w:tentative="1">
+      <w:start w:val="1"/>
+      <w:numFmt w:val="bullet"/>
+      <w:lvlText w:val=""/>
+      <w:lvlJc w:val="left"/>
+      <w:pPr>
+        <w:ind w:left="5040" w:hanging="360"/>
+      </w:pPr>
+      <w:rPr>
+        <w:rFonts w:ascii="Symbol" w:hAnsi="Symbol" w:hint="default"/>
+      </w:rPr>
+    </w:lvl>
+    <w:lvl w:ilvl="7" w:tplc="08090003" w:tentative="1">
+      <w:start w:val="1"/>
+      <w:numFmt w:val="bullet"/>
+      <w:lvlText w:val="o"/>
+      <w:lvlJc w:val="left"/>
+      <w:pPr>
+        <w:ind w:left="5760" w:hanging="360"/>
+      </w:pPr>
+      <w:rPr>
+        <w:rFonts w:ascii="Courier New" w:hAnsi="Courier New" w:cs="Courier New" w:hint="default"/>
+      </w:rPr>
+    </w:lvl>
+    <w:lvl w:ilvl="8" w:tplc="08090005" w:tentative="1">
+      <w:start w:val="1"/>
+      <w:numFmt w:val="bullet"/>
+      <w:lvlText w:val=""/>
+      <w:lvlJc w:val="left"/>
+      <w:pPr>
+        <w:ind w:left="6480" w:hanging="360"/>
+      </w:pPr>
+      <w:rPr>
+        <w:rFonts w:ascii="Wingdings" w:hAnsi="Wingdings" w:hint="default"/>
+      </w:rPr>
+    </w:lvl>
+  </w:abstractNum>
+  <w:abstractNum w:abstractNumId="4" w15:restartNumberingAfterBreak="0">
     <w:nsid w:val="6E7707D1"/>
     <w:multiLevelType w:val="hybridMultilevel"/>
     <w:tmpl w:val="2D5C96D0"/>
@@ -898,13 +1279,19 @@
     </w:lvl>
   </w:abstractNum>
   <w:num w:numId="1">
-    <w:abstractNumId w:val="1"/>
+    <w:abstractNumId w:val="2"/>
   </w:num>
   <w:num w:numId="2">
     <w:abstractNumId w:val="0"/>
   </w:num>
   <w:num w:numId="3">
-    <w:abstractNumId w:val="2"/>
+    <w:abstractNumId w:val="4"/>
+  </w:num>
+  <w:num w:numId="4">
+    <w:abstractNumId w:val="1"/>
+  </w:num>
+  <w:num w:numId="5">
+    <w:abstractNumId w:val="3"/>
   </w:num>
 </w:numbering>
 </file>
@@ -1081,7 +1468,7 @@
     <w:lsdException w:name="Table Web 2" w:semiHidden="1" w:unhideWhenUsed="1"/>
     <w:lsdException w:name="Table Web 3" w:semiHidden="1" w:unhideWhenUsed="1"/>
     <w:lsdException w:name="Balloon Text" w:semiHidden="1" w:unhideWhenUsed="1"/>
-    <w:lsdException w:name="Table Grid" w:semiHidden="1" w:uiPriority="59" w:unhideWhenUsed="1"/>
+    <w:lsdException w:name="Table Grid" w:uiPriority="59"/>
     <w:lsdException w:name="Table Theme" w:semiHidden="1" w:unhideWhenUsed="1"/>
     <w:lsdException w:name="Placeholder Text" w:semiHidden="1"/>
     <w:lsdException w:name="No Spacing" w:uiPriority="1" w:qFormat="1"/>

</xml_diff>

<commit_message>
Updated parts of the gnatt chart
</commit_message>
<xml_diff>
--- a/docs/Project Plan.docx
+++ b/docs/Project Plan.docx
@@ -4,372 +4,1086 @@
   <w:body>
     <w:p>
       <w:pPr>
+        <w:pStyle w:val="Title"/>
+      </w:pPr>
+      <w:r>
+        <w:t>CO3015 Computer Science Project</w:t>
+      </w:r>
+    </w:p>
+    <w:p/>
+    <w:p>
+      <w:pPr>
+        <w:pStyle w:val="Title"/>
+        <w:rPr>
+          <w:sz w:val="32"/>
+          <w:szCs w:val="32"/>
+        </w:rPr>
+      </w:pPr>
+      <w:bookmarkStart w:id="0" w:name="_Toc494991685"/>
+      <w:r>
+        <w:rPr>
+          <w:sz w:val="32"/>
+          <w:szCs w:val="32"/>
+        </w:rPr>
+        <w:t>Android Game Using an Entity Component System</w:t>
+      </w:r>
+      <w:bookmarkEnd w:id="0"/>
+    </w:p>
+    <w:p>
+      <w:pPr>
+        <w:pStyle w:val="Title"/>
+        <w:rPr>
+          <w:sz w:val="32"/>
+          <w:szCs w:val="32"/>
+        </w:rPr>
+      </w:pPr>
+    </w:p>
+    <w:p>
+      <w:pPr>
+        <w:pStyle w:val="Title"/>
+        <w:rPr>
+          <w:sz w:val="32"/>
+          <w:szCs w:val="32"/>
+        </w:rPr>
+      </w:pPr>
+      <w:bookmarkStart w:id="1" w:name="_Toc494991686"/>
+      <w:r>
+        <w:rPr>
+          <w:sz w:val="32"/>
+          <w:szCs w:val="32"/>
+        </w:rPr>
+        <w:t>Project Plan</w:t>
+      </w:r>
+      <w:bookmarkEnd w:id="1"/>
+    </w:p>
+    <w:p>
+      <w:pPr>
+        <w:rPr>
+          <w:sz w:val="32"/>
+          <w:szCs w:val="32"/>
+        </w:rPr>
+      </w:pPr>
+    </w:p>
+    <w:p>
+      <w:pPr>
+        <w:pStyle w:val="Title"/>
+        <w:rPr>
+          <w:rFonts w:asciiTheme="minorHAnsi" w:eastAsiaTheme="minorHAnsi" w:hAnsiTheme="minorHAnsi" w:cstheme="minorBidi"/>
+          <w:sz w:val="32"/>
+          <w:szCs w:val="32"/>
+        </w:rPr>
+      </w:pPr>
+    </w:p>
+    <w:p>
+      <w:pPr>
+        <w:pStyle w:val="Title"/>
+        <w:rPr>
+          <w:sz w:val="32"/>
+          <w:szCs w:val="32"/>
+        </w:rPr>
+      </w:pPr>
+      <w:bookmarkStart w:id="2" w:name="_Toc494991687"/>
+      <w:r>
+        <w:rPr>
+          <w:sz w:val="32"/>
+          <w:szCs w:val="32"/>
+        </w:rPr>
+        <w:t>Author: Asamari Egwu</w:t>
+      </w:r>
+      <w:bookmarkEnd w:id="2"/>
+      <w:r>
+        <w:rPr>
+          <w:sz w:val="32"/>
+          <w:szCs w:val="32"/>
+        </w:rPr>
+        <w:t xml:space="preserve"> </w:t>
+      </w:r>
+    </w:p>
+    <w:p>
+      <w:pPr>
+        <w:pStyle w:val="Title"/>
+        <w:rPr>
+          <w:sz w:val="32"/>
+          <w:szCs w:val="32"/>
+        </w:rPr>
+      </w:pPr>
+    </w:p>
+    <w:p>
+      <w:pPr>
+        <w:pStyle w:val="Title"/>
+        <w:rPr>
+          <w:sz w:val="32"/>
+          <w:szCs w:val="32"/>
+        </w:rPr>
+      </w:pPr>
+      <w:bookmarkStart w:id="3" w:name="_Toc494991688"/>
+      <w:r>
+        <w:rPr>
+          <w:sz w:val="32"/>
+          <w:szCs w:val="32"/>
+        </w:rPr>
+        <w:t>Submission: 19/</w:t>
+      </w:r>
+      <w:r>
+        <w:rPr>
+          <w:sz w:val="32"/>
+          <w:szCs w:val="32"/>
+        </w:rPr>
+        <w:t>08/2017</w:t>
+      </w:r>
+      <w:bookmarkEnd w:id="3"/>
+    </w:p>
+    <w:p>
+      <w:pPr>
+        <w:pStyle w:val="Title"/>
+        <w:rPr>
+          <w:sz w:val="32"/>
+          <w:szCs w:val="32"/>
+        </w:rPr>
+      </w:pPr>
+    </w:p>
+    <w:p>
+      <w:pPr>
+        <w:pStyle w:val="Title"/>
+        <w:rPr>
+          <w:sz w:val="32"/>
+          <w:szCs w:val="32"/>
+        </w:rPr>
+      </w:pPr>
+      <w:bookmarkStart w:id="4" w:name="_Toc494991689"/>
+      <w:r>
+        <w:rPr>
+          <w:sz w:val="32"/>
+          <w:szCs w:val="32"/>
+        </w:rPr>
+        <w:t>Department of Informatics, University of Leicester</w:t>
+      </w:r>
+      <w:bookmarkEnd w:id="4"/>
+    </w:p>
+    <w:p/>
+    <w:p/>
+    <w:p/>
+    <w:p/>
+    <w:p/>
+    <w:p/>
+    <w:p/>
+    <w:p/>
+    <w:p/>
+    <w:p/>
+    <w:p/>
+    <w:p/>
+    <w:p/>
+    <w:p/>
+    <w:p/>
+    <w:p/>
+    <w:sdt>
+      <w:sdtPr>
+        <w:id w:val="1195274692"/>
+        <w:docPartObj>
+          <w:docPartGallery w:val="Table of Contents"/>
+          <w:docPartUnique/>
+        </w:docPartObj>
+      </w:sdtPr>
+      <w:sdtEndPr>
+        <w:rPr>
+          <w:rFonts w:asciiTheme="minorHAnsi" w:eastAsiaTheme="minorHAnsi" w:hAnsiTheme="minorHAnsi" w:cstheme="minorBidi"/>
+          <w:b/>
+          <w:bCs/>
+          <w:noProof/>
+          <w:color w:val="auto"/>
+          <w:sz w:val="22"/>
+          <w:szCs w:val="22"/>
+          <w:lang w:val="en-GB"/>
+        </w:rPr>
+      </w:sdtEndPr>
+      <w:sdtContent>
+        <w:p>
+          <w:pPr>
+            <w:pStyle w:val="TOCHeading"/>
+          </w:pPr>
+          <w:r>
+            <w:t>Contents</w:t>
+          </w:r>
+        </w:p>
+        <w:p>
+          <w:pPr>
+            <w:pStyle w:val="TOC1"/>
+            <w:tabs>
+              <w:tab w:val="right" w:leader="dot" w:pos="9016"/>
+            </w:tabs>
+            <w:rPr>
+              <w:rFonts w:eastAsiaTheme="minorEastAsia"/>
+              <w:noProof/>
+              <w:lang w:eastAsia="en-GB"/>
+            </w:rPr>
+          </w:pPr>
+          <w:r>
+            <w:fldChar w:fldCharType="begin"/>
+          </w:r>
+          <w:r>
+            <w:instrText xml:space="preserve"> TOC \o "1-3" \h \z \u </w:instrText>
+          </w:r>
+          <w:r>
+            <w:fldChar w:fldCharType="separate"/>
+          </w:r>
+          <w:hyperlink w:anchor="_Toc494991690" w:history="1">
+            <w:r>
+              <w:rPr>
+                <w:rStyle w:val="Hyperlink"/>
+                <w:noProof/>
+              </w:rPr>
+              <w:t>Aims and Objectives</w:t>
+            </w:r>
+            <w:r>
+              <w:rPr>
+                <w:noProof/>
+                <w:webHidden/>
+              </w:rPr>
+              <w:tab/>
+            </w:r>
+            <w:r>
+              <w:rPr>
+                <w:noProof/>
+                <w:webHidden/>
+              </w:rPr>
+              <w:fldChar w:fldCharType="begin"/>
+            </w:r>
+            <w:r>
+              <w:rPr>
+                <w:noProof/>
+                <w:webHidden/>
+              </w:rPr>
+              <w:instrText xml:space="preserve"> PAGEREF _Toc494991690 \h </w:instrText>
+            </w:r>
+            <w:r>
+              <w:rPr>
+                <w:noProof/>
+                <w:webHidden/>
+              </w:rPr>
+            </w:r>
+            <w:r>
+              <w:rPr>
+                <w:noProof/>
+                <w:webHidden/>
+              </w:rPr>
+              <w:fldChar w:fldCharType="separate"/>
+            </w:r>
+            <w:r>
+              <w:rPr>
+                <w:noProof/>
+                <w:webHidden/>
+              </w:rPr>
+              <w:t>3</w:t>
+            </w:r>
+            <w:r>
+              <w:rPr>
+                <w:noProof/>
+                <w:webHidden/>
+              </w:rPr>
+              <w:fldChar w:fldCharType="end"/>
+            </w:r>
+          </w:hyperlink>
+        </w:p>
+        <w:p>
+          <w:pPr>
+            <w:pStyle w:val="TOC3"/>
+            <w:tabs>
+              <w:tab w:val="right" w:leader="dot" w:pos="9016"/>
+            </w:tabs>
+            <w:rPr>
+              <w:rFonts w:eastAsiaTheme="minorEastAsia"/>
+              <w:noProof/>
+              <w:lang w:eastAsia="en-GB"/>
+            </w:rPr>
+          </w:pPr>
+          <w:hyperlink w:anchor="_Toc494991691" w:history="1">
+            <w:r>
+              <w:rPr>
+                <w:rStyle w:val="Hyperlink"/>
+                <w:noProof/>
+              </w:rPr>
+              <w:t>Aims</w:t>
+            </w:r>
+            <w:r>
+              <w:rPr>
+                <w:noProof/>
+                <w:webHidden/>
+              </w:rPr>
+              <w:tab/>
+            </w:r>
+            <w:r>
+              <w:rPr>
+                <w:noProof/>
+                <w:webHidden/>
+              </w:rPr>
+              <w:fldChar w:fldCharType="begin"/>
+            </w:r>
+            <w:r>
+              <w:rPr>
+                <w:noProof/>
+                <w:webHidden/>
+              </w:rPr>
+              <w:instrText xml:space="preserve"> PAGEREF _Toc494991691 \h </w:instrText>
+            </w:r>
+            <w:r>
+              <w:rPr>
+                <w:noProof/>
+                <w:webHidden/>
+              </w:rPr>
+            </w:r>
+            <w:r>
+              <w:rPr>
+                <w:noProof/>
+                <w:webHidden/>
+              </w:rPr>
+              <w:fldChar w:fldCharType="separate"/>
+            </w:r>
+            <w:r>
+              <w:rPr>
+                <w:noProof/>
+                <w:webHidden/>
+              </w:rPr>
+              <w:t>3</w:t>
+            </w:r>
+            <w:r>
+              <w:rPr>
+                <w:noProof/>
+                <w:webHidden/>
+              </w:rPr>
+              <w:fldChar w:fldCharType="end"/>
+            </w:r>
+          </w:hyperlink>
+        </w:p>
+        <w:p>
+          <w:pPr>
+            <w:pStyle w:val="TOC3"/>
+            <w:tabs>
+              <w:tab w:val="right" w:leader="dot" w:pos="9016"/>
+            </w:tabs>
+            <w:rPr>
+              <w:rFonts w:eastAsiaTheme="minorEastAsia"/>
+              <w:noProof/>
+              <w:lang w:eastAsia="en-GB"/>
+            </w:rPr>
+          </w:pPr>
+          <w:hyperlink w:anchor="_Toc494991692" w:history="1">
+            <w:r>
+              <w:rPr>
+                <w:rStyle w:val="Hyperlink"/>
+                <w:noProof/>
+              </w:rPr>
+              <w:t>Objectives</w:t>
+            </w:r>
+            <w:r>
+              <w:rPr>
+                <w:noProof/>
+                <w:webHidden/>
+              </w:rPr>
+              <w:tab/>
+            </w:r>
+            <w:r>
+              <w:rPr>
+                <w:noProof/>
+                <w:webHidden/>
+              </w:rPr>
+              <w:fldChar w:fldCharType="begin"/>
+            </w:r>
+            <w:r>
+              <w:rPr>
+                <w:noProof/>
+                <w:webHidden/>
+              </w:rPr>
+              <w:instrText xml:space="preserve"> PAGEREF _Toc494991692 \h </w:instrText>
+            </w:r>
+            <w:r>
+              <w:rPr>
+                <w:noProof/>
+                <w:webHidden/>
+              </w:rPr>
+            </w:r>
+            <w:r>
+              <w:rPr>
+                <w:noProof/>
+                <w:webHidden/>
+              </w:rPr>
+              <w:fldChar w:fldCharType="separate"/>
+            </w:r>
+            <w:r>
+              <w:rPr>
+                <w:noProof/>
+                <w:webHidden/>
+              </w:rPr>
+              <w:t>3</w:t>
+            </w:r>
+            <w:r>
+              <w:rPr>
+                <w:noProof/>
+                <w:webHidden/>
+              </w:rPr>
+              <w:fldChar w:fldCharType="end"/>
+            </w:r>
+          </w:hyperlink>
+        </w:p>
+        <w:p>
+          <w:pPr>
+            <w:pStyle w:val="TOC3"/>
+            <w:tabs>
+              <w:tab w:val="right" w:leader="dot" w:pos="9016"/>
+            </w:tabs>
+            <w:rPr>
+              <w:rFonts w:eastAsiaTheme="minorEastAsia"/>
+              <w:noProof/>
+              <w:lang w:eastAsia="en-GB"/>
+            </w:rPr>
+          </w:pPr>
+          <w:hyperlink w:anchor="_Toc494991693" w:history="1">
+            <w:r>
+              <w:rPr>
+                <w:rStyle w:val="Hyperlink"/>
+                <w:noProof/>
+              </w:rPr>
+              <w:t>Challenges</w:t>
+            </w:r>
+            <w:r>
+              <w:rPr>
+                <w:noProof/>
+                <w:webHidden/>
+              </w:rPr>
+              <w:tab/>
+            </w:r>
+            <w:r>
+              <w:rPr>
+                <w:noProof/>
+                <w:webHidden/>
+              </w:rPr>
+              <w:fldChar w:fldCharType="begin"/>
+            </w:r>
+            <w:r>
+              <w:rPr>
+                <w:noProof/>
+                <w:webHidden/>
+              </w:rPr>
+              <w:instrText xml:space="preserve"> PAGEREF _Toc494991693 \h </w:instrText>
+            </w:r>
+            <w:r>
+              <w:rPr>
+                <w:noProof/>
+                <w:webHidden/>
+              </w:rPr>
+            </w:r>
+            <w:r>
+              <w:rPr>
+                <w:noProof/>
+                <w:webHidden/>
+              </w:rPr>
+              <w:fldChar w:fldCharType="separate"/>
+            </w:r>
+            <w:r>
+              <w:rPr>
+                <w:noProof/>
+                <w:webHidden/>
+              </w:rPr>
+              <w:t>4</w:t>
+            </w:r>
+            <w:r>
+              <w:rPr>
+                <w:noProof/>
+                <w:webHidden/>
+              </w:rPr>
+              <w:fldChar w:fldCharType="end"/>
+            </w:r>
+          </w:hyperlink>
+        </w:p>
+        <w:p>
+          <w:pPr>
+            <w:pStyle w:val="TOC2"/>
+            <w:tabs>
+              <w:tab w:val="right" w:leader="dot" w:pos="9016"/>
+            </w:tabs>
+            <w:rPr>
+              <w:rFonts w:eastAsiaTheme="minorEastAsia"/>
+              <w:noProof/>
+              <w:lang w:eastAsia="en-GB"/>
+            </w:rPr>
+          </w:pPr>
+          <w:hyperlink w:anchor="_Toc494991694" w:history="1">
+            <w:r>
+              <w:rPr>
+                <w:rStyle w:val="Hyperlink"/>
+                <w:noProof/>
+              </w:rPr>
+              <w:t>Requirements</w:t>
+            </w:r>
+            <w:r>
+              <w:rPr>
+                <w:noProof/>
+                <w:webHidden/>
+              </w:rPr>
+              <w:tab/>
+            </w:r>
+            <w:r>
+              <w:rPr>
+                <w:noProof/>
+                <w:webHidden/>
+              </w:rPr>
+              <w:fldChar w:fldCharType="begin"/>
+            </w:r>
+            <w:r>
+              <w:rPr>
+                <w:noProof/>
+                <w:webHidden/>
+              </w:rPr>
+              <w:instrText xml:space="preserve"> PAGEREF _Toc494991694 \h </w:instrText>
+            </w:r>
+            <w:r>
+              <w:rPr>
+                <w:noProof/>
+                <w:webHidden/>
+              </w:rPr>
+            </w:r>
+            <w:r>
+              <w:rPr>
+                <w:noProof/>
+                <w:webHidden/>
+              </w:rPr>
+              <w:fldChar w:fldCharType="separate"/>
+            </w:r>
+            <w:r>
+              <w:rPr>
+                <w:noProof/>
+                <w:webHidden/>
+              </w:rPr>
+              <w:t>4</w:t>
+            </w:r>
+            <w:r>
+              <w:rPr>
+                <w:noProof/>
+                <w:webHidden/>
+              </w:rPr>
+              <w:fldChar w:fldCharType="end"/>
+            </w:r>
+          </w:hyperlink>
+        </w:p>
+        <w:p>
+          <w:pPr>
+            <w:pStyle w:val="TOC3"/>
+            <w:tabs>
+              <w:tab w:val="right" w:leader="dot" w:pos="9016"/>
+            </w:tabs>
+            <w:rPr>
+              <w:rFonts w:eastAsiaTheme="minorEastAsia"/>
+              <w:noProof/>
+              <w:lang w:eastAsia="en-GB"/>
+            </w:rPr>
+          </w:pPr>
+          <w:hyperlink w:anchor="_Toc494991695" w:history="1">
+            <w:r>
+              <w:rPr>
+                <w:rStyle w:val="Hyperlink"/>
+                <w:noProof/>
+              </w:rPr>
+              <w:t>Functional Requirements</w:t>
+            </w:r>
+            <w:r>
+              <w:rPr>
+                <w:noProof/>
+                <w:webHidden/>
+              </w:rPr>
+              <w:tab/>
+            </w:r>
+            <w:r>
+              <w:rPr>
+                <w:noProof/>
+                <w:webHidden/>
+              </w:rPr>
+              <w:fldChar w:fldCharType="begin"/>
+            </w:r>
+            <w:r>
+              <w:rPr>
+                <w:noProof/>
+                <w:webHidden/>
+              </w:rPr>
+              <w:instrText xml:space="preserve"> PAGEREF _Toc494991695 \h </w:instrText>
+            </w:r>
+            <w:r>
+              <w:rPr>
+                <w:noProof/>
+                <w:webHidden/>
+              </w:rPr>
+            </w:r>
+            <w:r>
+              <w:rPr>
+                <w:noProof/>
+                <w:webHidden/>
+              </w:rPr>
+              <w:fldChar w:fldCharType="separate"/>
+            </w:r>
+            <w:r>
+              <w:rPr>
+                <w:noProof/>
+                <w:webHidden/>
+              </w:rPr>
+              <w:t>4</w:t>
+            </w:r>
+            <w:r>
+              <w:rPr>
+                <w:noProof/>
+                <w:webHidden/>
+              </w:rPr>
+              <w:fldChar w:fldCharType="end"/>
+            </w:r>
+          </w:hyperlink>
+        </w:p>
+        <w:p>
+          <w:pPr>
+            <w:pStyle w:val="TOC3"/>
+            <w:tabs>
+              <w:tab w:val="right" w:leader="dot" w:pos="9016"/>
+            </w:tabs>
+            <w:rPr>
+              <w:rFonts w:eastAsiaTheme="minorEastAsia"/>
+              <w:noProof/>
+              <w:lang w:eastAsia="en-GB"/>
+            </w:rPr>
+          </w:pPr>
+          <w:hyperlink w:anchor="_Toc494991696" w:history="1">
+            <w:r>
+              <w:rPr>
+                <w:rStyle w:val="Hyperlink"/>
+                <w:noProof/>
+              </w:rPr>
+              <w:t>Non-Functional Requirements</w:t>
+            </w:r>
+            <w:r>
+              <w:rPr>
+                <w:noProof/>
+                <w:webHidden/>
+              </w:rPr>
+              <w:tab/>
+            </w:r>
+            <w:r>
+              <w:rPr>
+                <w:noProof/>
+                <w:webHidden/>
+              </w:rPr>
+              <w:fldChar w:fldCharType="begin"/>
+            </w:r>
+            <w:r>
+              <w:rPr>
+                <w:noProof/>
+                <w:webHidden/>
+              </w:rPr>
+              <w:instrText xml:space="preserve"> PAGEREF _Toc494991696 \h </w:instrText>
+            </w:r>
+            <w:r>
+              <w:rPr>
+                <w:noProof/>
+                <w:webHidden/>
+              </w:rPr>
+            </w:r>
+            <w:r>
+              <w:rPr>
+                <w:noProof/>
+                <w:webHidden/>
+              </w:rPr>
+              <w:fldChar w:fldCharType="separate"/>
+            </w:r>
+            <w:r>
+              <w:rPr>
+                <w:noProof/>
+                <w:webHidden/>
+              </w:rPr>
+              <w:t>5</w:t>
+            </w:r>
+            <w:r>
+              <w:rPr>
+                <w:noProof/>
+                <w:webHidden/>
+              </w:rPr>
+              <w:fldChar w:fldCharType="end"/>
+            </w:r>
+          </w:hyperlink>
+        </w:p>
+        <w:p>
+          <w:r>
+            <w:rPr>
+              <w:b/>
+              <w:bCs/>
+              <w:noProof/>
+            </w:rPr>
+            <w:fldChar w:fldCharType="end"/>
+          </w:r>
+        </w:p>
+      </w:sdtContent>
+    </w:sdt>
+    <w:p/>
+    <w:p/>
+    <w:p/>
+    <w:p/>
+    <w:p/>
+    <w:p/>
+    <w:p/>
+    <w:p/>
+    <w:p/>
+    <w:p/>
+    <w:p/>
+    <w:p/>
+    <w:p/>
+    <w:p/>
+    <w:p/>
+    <w:p/>
+    <w:p/>
+    <w:p/>
+    <w:p/>
+    <w:p>
+      <w:pPr>
         <w:pStyle w:val="Heading1"/>
       </w:pPr>
-      <w:r>
-        <w:t>Android Game Using an Entity Component System</w:t>
-      </w:r>
-    </w:p>
+      <w:bookmarkStart w:id="5" w:name="_Toc494991690"/>
+      <w:r>
+        <w:lastRenderedPageBreak/>
+        <w:t>Aims and Objectives</w:t>
+      </w:r>
+      <w:bookmarkEnd w:id="5"/>
+    </w:p>
+    <w:p/>
+    <w:p>
+      <w:pPr>
+        <w:pStyle w:val="Heading3"/>
+      </w:pPr>
+      <w:bookmarkStart w:id="6" w:name="_Toc494991691"/>
+      <w:r>
+        <w:t>Aims</w:t>
+      </w:r>
+      <w:bookmarkEnd w:id="6"/>
+    </w:p>
+    <w:p>
+      <w:r>
+        <w:t>C</w:t>
+      </w:r>
+      <w:r>
+        <w:t xml:space="preserve">reate </w:t>
+      </w:r>
+      <w:r>
+        <w:t xml:space="preserve">a finished skeleton of an android </w:t>
+      </w:r>
+      <w:r>
+        <w:t xml:space="preserve">game </w:t>
+      </w:r>
+      <w:r>
+        <w:t xml:space="preserve">using both LibGdx and Artemis-odb frameworks. The reasons I say ‘skeleton’ is because during this project I would first focus on the mechanical and backend aspects of gave development as opposed to the frontend. As my art skills would not demonstrate any technical achievement on my part. </w:t>
+      </w:r>
+    </w:p>
+    <w:p>
+      <w:r>
+        <w:t xml:space="preserve">Correctly utilise an Entity Component System when creating this game. In short, focus on creating most characters </w:t>
+      </w:r>
+      <w:r>
+        <w:t xml:space="preserve">and interactions on screen by breaking down entities into a different set of components. The goal with </w:t>
+      </w:r>
+      <w:r>
+        <w:t xml:space="preserve">this </w:t>
+      </w:r>
+      <w:r>
+        <w:t>is to easi</w:t>
+      </w:r>
+      <w:r>
+        <w:t>ly</w:t>
+      </w:r>
+      <w:r>
+        <w:t xml:space="preserve"> add a</w:t>
+      </w:r>
+      <w:r>
+        <w:t>nd</w:t>
+      </w:r>
+      <w:r>
+        <w:t xml:space="preserve"> remove different functionality</w:t>
+      </w:r>
+      <w:r>
+        <w:t xml:space="preserve"> f</w:t>
+      </w:r>
+      <w:r>
+        <w:t>r</w:t>
+      </w:r>
+      <w:r>
+        <w:t>o</w:t>
+      </w:r>
+      <w:r>
+        <w:t>m different entities</w:t>
+      </w:r>
+      <w:r>
+        <w:t xml:space="preserve"> with</w:t>
+      </w:r>
+      <w:r>
+        <w:t xml:space="preserve">in the game. </w:t>
+      </w:r>
+    </w:p>
+    <w:p>
+      <w:r>
+        <w:t xml:space="preserve">Use intuitive design to make the game easy to be used by those who use phones. An issue I’ve had before is that I created controls there were too complex for the platform I created a game for. I do not wish for this project to suffer a similar fate. </w:t>
+      </w:r>
+    </w:p>
+    <w:p>
+      <w:pPr>
+        <w:pStyle w:val="Heading3"/>
+      </w:pPr>
+      <w:bookmarkStart w:id="7" w:name="_Toc494991692"/>
+      <w:r>
+        <w:t>Objectives</w:t>
+      </w:r>
+      <w:bookmarkEnd w:id="7"/>
+    </w:p>
+    <w:p>
+      <w:r>
+        <w:t xml:space="preserve">Decide on the </w:t>
+      </w:r>
+      <w:r>
+        <w:t>core</w:t>
+      </w:r>
+      <w:r>
+        <w:t xml:space="preserve"> gameplay loop</w:t>
+      </w:r>
+      <w:r>
+        <w:t xml:space="preserve"> prior to the finished prototype</w:t>
+      </w:r>
+      <w:r>
+        <w:t>s</w:t>
+      </w:r>
+      <w:r>
+        <w:t xml:space="preserve">. This is a very important part of the project as the core gameplay is what makes people want to continue playing </w:t>
+      </w:r>
+      <w:r>
+        <w:t>your</w:t>
+      </w:r>
+      <w:r>
+        <w:t xml:space="preserve"> game. </w:t>
+      </w:r>
+      <w:r>
+        <w:t>In my first game, the core gameplay was swiping arrows based on their colours. In my next</w:t>
+      </w:r>
+      <w:r>
+        <w:t xml:space="preserve"> </w:t>
+      </w:r>
+      <w:r>
+        <w:t>game,</w:t>
+      </w:r>
+      <w:r>
+        <w:t xml:space="preserve"> the core gameplay wasn’t decided upon until later in the project</w:t>
+      </w:r>
+      <w:r>
+        <w:t>,</w:t>
+      </w:r>
+      <w:r>
+        <w:t xml:space="preserve"> to its detriment. </w:t>
+      </w:r>
+      <w:r>
+        <w:t xml:space="preserve">This isn’t something I can already have pre-planned since it requires other players to try out different controls schemes and gameplay loops to see which they prefer. </w:t>
+      </w:r>
+    </w:p>
+    <w:p>
+      <w:r>
+        <w:t>Although a basic objective, finish with an actual working</w:t>
+      </w:r>
+      <w:r>
+        <w:t xml:space="preserve"> </w:t>
+      </w:r>
+      <w:r>
+        <w:t xml:space="preserve">functional </w:t>
+      </w:r>
+      <w:r>
+        <w:t xml:space="preserve">product. </w:t>
+      </w:r>
+      <w:r>
+        <w:t xml:space="preserve">The reason why this is an objective is because games are incredibly easy to over scope. </w:t>
+      </w:r>
+      <w:r>
+        <w:t xml:space="preserve"> </w:t>
+      </w:r>
+      <w:r>
+        <w:t xml:space="preserve">On top of that bugs are </w:t>
+      </w:r>
+      <w:r>
+        <w:t>common</w:t>
+      </w:r>
+      <w:r>
+        <w:t xml:space="preserve"> as testing, at least the front end, is a bit more manual in games currently. </w:t>
+      </w:r>
+    </w:p>
+    <w:p>
+      <w:r>
+        <w:t xml:space="preserve">Create solid tests for parts of the game that cannot be tested manually. An example of this would be in a project where I created a randomized map. I created a test that generated 20000 maps of varying sizes and checked their attributes to ensure everything was generated correctly. </w:t>
+      </w:r>
+      <w:r>
+        <w:t xml:space="preserve">I need to make sure the parts of this is the game I’m going to create are also thoroughly tested </w:t>
+      </w:r>
+    </w:p>
+    <w:p>
+      <w:r>
+        <w:t>Implement a randomized game element. This is an incredibly broad statement, as this is the original plan. But to boil it down a bit further, there are two types of game</w:t>
+      </w:r>
+      <w:r>
+        <w:t>s</w:t>
+      </w:r>
+      <w:r>
+        <w:t xml:space="preserve"> that</w:t>
+      </w:r>
+      <w:r>
+        <w:t xml:space="preserve"> I’m interested in, investigating</w:t>
+      </w:r>
+      <w:r>
+        <w:t xml:space="preserve"> can be replayed a lot times. Ones with thousands of levels </w:t>
+      </w:r>
+      <w:r>
+        <w:t>and ones</w:t>
+      </w:r>
+      <w:r>
+        <w:t xml:space="preserve"> where the game is different every time. In </w:t>
+      </w:r>
+      <w:r>
+        <w:t>both</w:t>
+      </w:r>
+      <w:r>
+        <w:t xml:space="preserve"> situations</w:t>
+      </w:r>
+      <w:r>
+        <w:t xml:space="preserve">, there is an algorithm behind it’s creation. As an example, you can create a sudoku generator that can generator thousands of puzzles and based on different variables the puzzles can be easier or harder to solve. </w:t>
+      </w:r>
+      <w:r>
+        <w:t xml:space="preserve">I want to create a system where from a small set of variables you can create thousands of combinations for a player to explore. </w:t>
+      </w:r>
+      <w:r>
+        <w:t xml:space="preserve">In the coming </w:t>
+      </w:r>
+      <w:r>
+        <w:t>weeks,</w:t>
+      </w:r>
+      <w:r>
+        <w:t xml:space="preserve"> I may come back and refine this statement. </w:t>
+      </w:r>
+    </w:p>
+    <w:p/>
+    <w:p>
+      <w:pPr>
+        <w:pStyle w:val="Heading3"/>
+      </w:pPr>
+      <w:bookmarkStart w:id="8" w:name="_Toc494991693"/>
+      <w:r>
+        <w:lastRenderedPageBreak/>
+        <w:t>Challenges</w:t>
+      </w:r>
+      <w:bookmarkEnd w:id="8"/>
+    </w:p>
+    <w:p>
+      <w:r>
+        <w:t xml:space="preserve">The challenges of this project are the use of an Entity Component System. The tools I have chosen to use have good documentation, but are not incredibly common in comparison to the standard way of creating games. </w:t>
+      </w:r>
+      <w:r>
+        <w:t xml:space="preserve">The resources online for game development are already comparatively niche when compared to web design. But this system is a niche of a niche so it’s certainly going to be challenging. </w:t>
+      </w:r>
+    </w:p>
+    <w:p>
+      <w:r>
+        <w:t>Another major challenge is scope creep, as mentioned earlier</w:t>
+      </w:r>
+      <w:r>
+        <w:t>,</w:t>
+      </w:r>
+      <w:r>
+        <w:t xml:space="preserve"> when developing a </w:t>
+      </w:r>
+      <w:r>
+        <w:t>game,</w:t>
+      </w:r>
+      <w:r>
+        <w:t xml:space="preserve"> it’s easy to want things that are well beyond your means or underestimating how long it takes to figure out something you thought was simple. </w:t>
+      </w:r>
+    </w:p>
+    <w:p>
+      <w:r>
+        <w:t xml:space="preserve">Performance is something that can often be forgotten. I’d like the game to be able to be run on a range of different phones with a smooth framerate. In game development managing your resources is very important as well as when to re-use and dispose of </w:t>
+      </w:r>
+      <w:r>
+        <w:t>assets</w:t>
+      </w:r>
+      <w:r>
+        <w:t xml:space="preserve">. </w:t>
+      </w:r>
+    </w:p>
+    <w:p>
+      <w:r>
+        <w:t>Th</w:t>
+      </w:r>
+      <w:r>
+        <w:t xml:space="preserve">e originality in this project </w:t>
+      </w:r>
+      <w:r>
+        <w:t>are</w:t>
+      </w:r>
+      <w:r>
+        <w:t xml:space="preserve"> the tools I am using. Many people are creating a game or app, but I’m not sure if any are trying to use this relatively new way of creating a game. </w:t>
+      </w:r>
+      <w:r>
+        <w:t xml:space="preserve">The initial setup </w:t>
+      </w:r>
+      <w:r>
+        <w:t>makes</w:t>
+      </w:r>
+      <w:r>
+        <w:t xml:space="preserve"> starting the game a bit slower </w:t>
+      </w:r>
+      <w:r>
+        <w:t xml:space="preserve">but </w:t>
+      </w:r>
+      <w:r>
+        <w:t xml:space="preserve">the payoff is when the project gets incredibly </w:t>
+      </w:r>
+      <w:r>
+        <w:t>large</w:t>
+      </w:r>
+      <w:r>
+        <w:t>.</w:t>
+      </w:r>
+      <w:r>
+        <w:t xml:space="preserve"> I know the Unity Engine takes aspects of the Entity Component System, but I’ve opted not to use it as using two frameworks, means you need to program </w:t>
+      </w:r>
+      <w:r>
+        <w:t xml:space="preserve">more </w:t>
+      </w:r>
+      <w:r>
+        <w:t>of</w:t>
+      </w:r>
+      <w:r>
+        <w:t xml:space="preserve"> the game interactions yourself, instead of using plugins</w:t>
+      </w:r>
+      <w:r>
+        <w:t xml:space="preserve"> </w:t>
+      </w:r>
+    </w:p>
+    <w:p/>
+    <w:p/>
+    <w:p/>
+    <w:p/>
+    <w:p/>
+    <w:p/>
+    <w:p/>
+    <w:p/>
+    <w:p/>
+    <w:p/>
+    <w:p/>
+    <w:p/>
     <w:p/>
     <w:p>
       <w:pPr>
         <w:pStyle w:val="Heading2"/>
       </w:pPr>
-      <w:r>
-        <w:t>Project Plan</w:t>
-      </w:r>
-    </w:p>
-    <w:p/>
-    <w:p>
-      <w:pPr>
-        <w:pStyle w:val="Heading2"/>
-      </w:pPr>
-      <w:r>
-        <w:t>Aims and Objectives</w:t>
-      </w:r>
-    </w:p>
-    <w:p/>
-    <w:p>
-      <w:pPr>
-        <w:pStyle w:val="Heading3"/>
-      </w:pPr>
-      <w:r>
-        <w:t>Aims</w:t>
-      </w:r>
-    </w:p>
-    <w:p>
-      <w:r>
-        <w:t>C</w:t>
-      </w:r>
-      <w:r>
-        <w:t xml:space="preserve">reate </w:t>
-      </w:r>
-      <w:r>
-        <w:t xml:space="preserve">a finished skeleton of an android </w:t>
-      </w:r>
-      <w:r>
-        <w:t xml:space="preserve">game </w:t>
-      </w:r>
-      <w:r>
-        <w:t xml:space="preserve">using both </w:t>
-      </w:r>
-      <w:proofErr w:type="spellStart"/>
-      <w:r>
-        <w:t>LibGdx</w:t>
-      </w:r>
-      <w:proofErr w:type="spellEnd"/>
-      <w:r>
-        <w:t xml:space="preserve"> and Artemis-</w:t>
-      </w:r>
-      <w:proofErr w:type="spellStart"/>
-      <w:r>
-        <w:t>odb</w:t>
-      </w:r>
-      <w:proofErr w:type="spellEnd"/>
-      <w:r>
-        <w:t xml:space="preserve"> frameworks. The reasons I say ‘skeleton’ is because during this project I would first focus on the mechanical and backend aspects of gave development as opposed to the frontend. As my art skills would not demonstrate any technical achievement on my part. </w:t>
-      </w:r>
-    </w:p>
-    <w:p>
-      <w:r>
-        <w:t xml:space="preserve">Correctly utilise an Entity Component System when creating this game. In short, focus on creating most characters </w:t>
-      </w:r>
-      <w:r>
-        <w:t xml:space="preserve">and interactions on screen by breaking down entities into a different set of components. The goal with </w:t>
-      </w:r>
-      <w:r>
-        <w:t xml:space="preserve">this </w:t>
-      </w:r>
-      <w:r>
-        <w:t>is to easi</w:t>
-      </w:r>
-      <w:r>
-        <w:t>ly</w:t>
-      </w:r>
-      <w:r>
-        <w:t xml:space="preserve"> add a</w:t>
-      </w:r>
-      <w:r>
-        <w:t>nd</w:t>
-      </w:r>
-      <w:r>
-        <w:t xml:space="preserve"> remove different functionality</w:t>
-      </w:r>
-      <w:r>
-        <w:t xml:space="preserve"> f</w:t>
-      </w:r>
-      <w:r>
-        <w:t>r</w:t>
-      </w:r>
-      <w:r>
-        <w:t>o</w:t>
-      </w:r>
-      <w:r>
-        <w:t>m different entities</w:t>
-      </w:r>
-      <w:r>
-        <w:t xml:space="preserve"> with</w:t>
-      </w:r>
-      <w:r>
-        <w:t xml:space="preserve">in the game. </w:t>
-      </w:r>
-    </w:p>
-    <w:p>
-      <w:r>
-        <w:t xml:space="preserve">Use intuitive design to make the game easy to be used by those who use phones. An issue I’ve had before is that I created controls there were too complex for the platform I created a game for. I do not wish for this project to suffer a similar fate. </w:t>
-      </w:r>
-    </w:p>
-    <w:p>
-      <w:pPr>
-        <w:pStyle w:val="Heading3"/>
-      </w:pPr>
-      <w:r>
-        <w:t>Objectives</w:t>
-      </w:r>
-    </w:p>
-    <w:p>
-      <w:r>
-        <w:t xml:space="preserve">Decide on the </w:t>
-      </w:r>
-      <w:r>
-        <w:t>core</w:t>
-      </w:r>
-      <w:r>
-        <w:t xml:space="preserve"> gameplay loop</w:t>
-      </w:r>
-      <w:r>
-        <w:t xml:space="preserve"> prior to the finished prototype</w:t>
-      </w:r>
-      <w:r>
-        <w:t>s</w:t>
-      </w:r>
-      <w:r>
-        <w:t xml:space="preserve">. This is a very important part of the project as the core gameplay is what makes people want to continue playing </w:t>
-      </w:r>
-      <w:r>
-        <w:t>your</w:t>
-      </w:r>
-      <w:r>
-        <w:t xml:space="preserve"> game. </w:t>
-      </w:r>
-      <w:r>
-        <w:t>In my first game, the core gameplay was swiping arrows based on their colours. In my next</w:t>
-      </w:r>
-      <w:r>
-        <w:t xml:space="preserve"> </w:t>
-      </w:r>
-      <w:r>
-        <w:t>game,</w:t>
-      </w:r>
-      <w:r>
-        <w:t xml:space="preserve"> the core gameplay wasn’t decided upon until later in the project</w:t>
-      </w:r>
-      <w:r>
-        <w:t>,</w:t>
-      </w:r>
-      <w:r>
-        <w:t xml:space="preserve"> to its detriment. </w:t>
-      </w:r>
-      <w:r>
-        <w:t xml:space="preserve">This isn’t something I can already have pre-planned since it requires other players to try out different controls schemes and gameplay loops to see which they prefer. </w:t>
-      </w:r>
-    </w:p>
-    <w:p>
-      <w:r>
-        <w:t>Although a basic objective, finish with an actual working</w:t>
-      </w:r>
-      <w:r>
-        <w:t xml:space="preserve"> </w:t>
-      </w:r>
-      <w:r>
-        <w:t xml:space="preserve">functional </w:t>
-      </w:r>
-      <w:r>
-        <w:t xml:space="preserve">product. </w:t>
-      </w:r>
-      <w:r>
-        <w:t xml:space="preserve">The reason why this is an objective is because games are incredibly easy to over scope. </w:t>
-      </w:r>
-      <w:r>
-        <w:t xml:space="preserve"> </w:t>
-      </w:r>
-      <w:r>
-        <w:t xml:space="preserve">On top of that bugs are </w:t>
-      </w:r>
-      <w:r>
-        <w:t>common</w:t>
-      </w:r>
-      <w:r>
-        <w:t xml:space="preserve"> as testing, at least the front end, is a bit more manual in games currently. </w:t>
-      </w:r>
-    </w:p>
-    <w:p>
-      <w:r>
-        <w:t xml:space="preserve">Create solid tests for parts of the game that cannot be tested manually. An example of this would be in a project where I created a randomized map. I created a test that generated 20000 maps of varying sizes and checked their attributes to ensure everything was generated correctly. </w:t>
-      </w:r>
-      <w:r>
-        <w:t xml:space="preserve">I need to make sure the parts of this is the game I’m going to create are also thoroughly tested </w:t>
-      </w:r>
-    </w:p>
-    <w:p>
-      <w:r>
-        <w:t>Implement a randomized game element. This is an incredibly broad statement, as this is the original plan. But to boil it down a bit further, there are two types of game</w:t>
-      </w:r>
-      <w:r>
-        <w:t>s</w:t>
-      </w:r>
-      <w:r>
-        <w:t xml:space="preserve"> that</w:t>
-      </w:r>
-      <w:r>
-        <w:t xml:space="preserve"> I’m interested in, investigating</w:t>
-      </w:r>
-      <w:r>
-        <w:t xml:space="preserve"> can be replayed a lot times. Ones with thousands of levels </w:t>
-      </w:r>
-      <w:r>
-        <w:t>and ones</w:t>
-      </w:r>
-      <w:r>
-        <w:t xml:space="preserve"> where the game is different every time. In </w:t>
-      </w:r>
-      <w:r>
-        <w:t>both</w:t>
-      </w:r>
-      <w:r>
-        <w:t xml:space="preserve"> situations</w:t>
-      </w:r>
-      <w:r>
-        <w:t xml:space="preserve">, there is an algorithm behind </w:t>
-      </w:r>
-      <w:proofErr w:type="spellStart"/>
-      <w:r>
-        <w:t>it’s</w:t>
-      </w:r>
-      <w:proofErr w:type="spellEnd"/>
-      <w:r>
-        <w:t xml:space="preserve"> creation. As an example, you can create a sudoku generator that can generator thousands of puzzles and based on different </w:t>
-      </w:r>
+      <w:bookmarkStart w:id="9" w:name="_Toc494991694"/>
+      <w:bookmarkStart w:id="10" w:name="_GoBack"/>
+      <w:bookmarkEnd w:id="10"/>
       <w:r>
         <w:lastRenderedPageBreak/>
-        <w:t xml:space="preserve">variables the puzzles can be easier or harder to solve. </w:t>
-      </w:r>
-      <w:r>
-        <w:t xml:space="preserve">I want to create a system where from a small set of variables you can create thousands of combinations for a player to explore. </w:t>
-      </w:r>
-      <w:r>
-        <w:t xml:space="preserve">In the coming </w:t>
-      </w:r>
-      <w:r>
-        <w:t>weeks,</w:t>
-      </w:r>
-      <w:r>
-        <w:t xml:space="preserve"> I may come back and refine this statement. </w:t>
-      </w:r>
-    </w:p>
-    <w:p/>
-    <w:p>
-      <w:pPr>
-        <w:pStyle w:val="Heading3"/>
-      </w:pPr>
-      <w:r>
-        <w:t>Challenges and Originality</w:t>
-      </w:r>
-    </w:p>
-    <w:p>
-      <w:r>
-        <w:t xml:space="preserve">The challenges of this project are the use of an Entity Component System. The tools I have chosen to use have good documentation, but are not incredibly common in comparison to the standard way of creating games. </w:t>
-      </w:r>
-      <w:r>
-        <w:t xml:space="preserve">The resources online for game development are already comparatively niche when compared to web design. But this system is a niche of a niche so it’s certainly going to be challenging. </w:t>
-      </w:r>
-    </w:p>
-    <w:p>
-      <w:r>
-        <w:t>Another major challenge is scope creep, as mentioned earlier</w:t>
-      </w:r>
-      <w:r>
-        <w:t>,</w:t>
-      </w:r>
-      <w:r>
-        <w:t xml:space="preserve"> when developing a </w:t>
-      </w:r>
-      <w:r>
-        <w:t>game,</w:t>
-      </w:r>
-      <w:r>
-        <w:t xml:space="preserve"> it’s easy to want things that are well beyond your means or underestimating how long it takes to figure out something you thought was simple. </w:t>
-      </w:r>
-    </w:p>
-    <w:p>
-      <w:r>
-        <w:t xml:space="preserve">Performance is something that can often be forgotten. I’d like the game to be able to be run on a range of different phones with a smooth framerate. In game development managing your resources is very important as well as when to re-use and dispose of </w:t>
-      </w:r>
-      <w:r>
-        <w:t>assets</w:t>
-      </w:r>
-      <w:r>
-        <w:t xml:space="preserve">. </w:t>
-      </w:r>
-    </w:p>
-    <w:p>
-      <w:r>
-        <w:t>Th</w:t>
-      </w:r>
-      <w:r>
-        <w:t xml:space="preserve">e originality in this project </w:t>
-      </w:r>
-      <w:r>
-        <w:t>are</w:t>
-      </w:r>
-      <w:r>
-        <w:t xml:space="preserve"> the tools I am using. Many people are creating a game or app, but I’m not sure if any are trying to use this relatively new way of creating a game. </w:t>
-      </w:r>
-      <w:r>
-        <w:t xml:space="preserve">The initial setup </w:t>
-      </w:r>
-      <w:r>
-        <w:t>makes</w:t>
-      </w:r>
-      <w:r>
-        <w:t xml:space="preserve"> starting the game a bit slower </w:t>
-      </w:r>
-      <w:r>
-        <w:t xml:space="preserve">but </w:t>
-      </w:r>
-      <w:r>
-        <w:t xml:space="preserve">the payoff is when the project gets incredibly </w:t>
-      </w:r>
-      <w:r>
-        <w:t>large</w:t>
-      </w:r>
-      <w:r>
-        <w:t>.</w:t>
-      </w:r>
-      <w:r>
-        <w:t xml:space="preserve"> I know the Unity Engine takes aspects of the Entity Component System, but I’ve opted not to use it as using two frameworks, means you need to program </w:t>
-      </w:r>
-      <w:r>
-        <w:t xml:space="preserve">more </w:t>
-      </w:r>
-      <w:r>
-        <w:t>of</w:t>
-      </w:r>
-      <w:r>
-        <w:t xml:space="preserve"> the game interactions yourself, instead of using plugins</w:t>
-      </w:r>
-      <w:r>
-        <w:t xml:space="preserve"> </w:t>
-      </w:r>
-    </w:p>
-    <w:p/>
-    <w:p>
-      <w:pPr>
-        <w:pStyle w:val="Heading2"/>
-      </w:pPr>
-      <w:r>
         <w:t>Requirements</w:t>
       </w:r>
+      <w:bookmarkEnd w:id="9"/>
     </w:p>
     <w:p>
       <w:pPr>
@@ -386,9 +1100,11 @@
       <w:pPr>
         <w:pStyle w:val="Heading3"/>
       </w:pPr>
+      <w:bookmarkStart w:id="11" w:name="_Toc494991695"/>
       <w:r>
         <w:t>Functional Requirements</w:t>
       </w:r>
+      <w:bookmarkEnd w:id="11"/>
     </w:p>
     <w:p/>
     <w:p>
@@ -592,14 +1308,13 @@
       <w:pPr>
         <w:pStyle w:val="Heading3"/>
       </w:pPr>
+      <w:bookmarkStart w:id="12" w:name="_Toc494991696"/>
       <w:r>
         <w:t>Non-Functional Requirements</w:t>
       </w:r>
-    </w:p>
-    <w:p>
-      <w:bookmarkStart w:id="0" w:name="_GoBack"/>
-      <w:bookmarkEnd w:id="0"/>
-    </w:p>
+      <w:bookmarkEnd w:id="12"/>
+    </w:p>
+    <w:p/>
     <w:p>
       <w:pPr>
         <w:pStyle w:val="ListParagraph"/>
@@ -609,15 +1324,7 @@
         </w:numPr>
       </w:pPr>
       <w:r>
-        <w:t xml:space="preserve">The game utilizes both </w:t>
-      </w:r>
-      <w:proofErr w:type="spellStart"/>
-      <w:r>
-        <w:t>LibGDX</w:t>
-      </w:r>
-      <w:proofErr w:type="spellEnd"/>
-      <w:r>
-        <w:t xml:space="preserve"> and Artemis ODB. </w:t>
+        <w:t xml:space="preserve">The game utilizes both LibGDX and Artemis ODB. </w:t>
       </w:r>
     </w:p>
     <w:p>
@@ -642,6 +1349,18 @@
       </w:pPr>
       <w:r>
         <w:t>The game utilizes a range of touch controls, (swiping, tapping, dragging)</w:t>
+      </w:r>
+    </w:p>
+    <w:p>
+      <w:pPr>
+        <w:pStyle w:val="ListParagraph"/>
+        <w:numPr>
+          <w:ilvl w:val="0"/>
+          <w:numId w:val="2"/>
+        </w:numPr>
+      </w:pPr>
+      <w:r>
+        <w:t>The game can be installed on an Android Phone</w:t>
       </w:r>
     </w:p>
     <w:p>
@@ -1871,7 +2590,707 @@
       <w:contextualSpacing/>
     </w:pPr>
   </w:style>
+  <w:style w:type="paragraph" w:styleId="Title">
+    <w:name w:val="Title"/>
+    <w:basedOn w:val="Normal"/>
+    <w:next w:val="Normal"/>
+    <w:link w:val="TitleChar"/>
+    <w:uiPriority w:val="10"/>
+    <w:qFormat/>
+    <w:rsid w:val="00F57352"/>
+    <w:pPr>
+      <w:spacing w:after="0" w:line="240" w:lineRule="auto"/>
+      <w:contextualSpacing/>
+    </w:pPr>
+    <w:rPr>
+      <w:rFonts w:asciiTheme="majorHAnsi" w:eastAsiaTheme="majorEastAsia" w:hAnsiTheme="majorHAnsi" w:cstheme="majorBidi"/>
+      <w:spacing w:val="-10"/>
+      <w:kern w:val="28"/>
+      <w:sz w:val="56"/>
+      <w:szCs w:val="56"/>
+    </w:rPr>
+  </w:style>
+  <w:style w:type="character" w:customStyle="1" w:styleId="TitleChar">
+    <w:name w:val="Title Char"/>
+    <w:basedOn w:val="DefaultParagraphFont"/>
+    <w:link w:val="Title"/>
+    <w:uiPriority w:val="10"/>
+    <w:rsid w:val="00F57352"/>
+    <w:rPr>
+      <w:rFonts w:asciiTheme="majorHAnsi" w:eastAsiaTheme="majorEastAsia" w:hAnsiTheme="majorHAnsi" w:cstheme="majorBidi"/>
+      <w:spacing w:val="-10"/>
+      <w:kern w:val="28"/>
+      <w:sz w:val="56"/>
+      <w:szCs w:val="56"/>
+    </w:rPr>
+  </w:style>
+  <w:style w:type="paragraph" w:styleId="Subtitle">
+    <w:name w:val="Subtitle"/>
+    <w:basedOn w:val="Normal"/>
+    <w:next w:val="Normal"/>
+    <w:link w:val="SubtitleChar"/>
+    <w:uiPriority w:val="11"/>
+    <w:qFormat/>
+    <w:rsid w:val="00DF1CC5"/>
+    <w:pPr>
+      <w:numPr>
+        <w:ilvl w:val="1"/>
+      </w:numPr>
+      <w:spacing w:after="160"/>
+    </w:pPr>
+    <w:rPr>
+      <w:rFonts w:eastAsiaTheme="minorEastAsia"/>
+      <w:color w:val="5A5A5A" w:themeColor="text1" w:themeTint="A5"/>
+      <w:spacing w:val="15"/>
+    </w:rPr>
+  </w:style>
+  <w:style w:type="character" w:customStyle="1" w:styleId="SubtitleChar">
+    <w:name w:val="Subtitle Char"/>
+    <w:basedOn w:val="DefaultParagraphFont"/>
+    <w:link w:val="Subtitle"/>
+    <w:uiPriority w:val="11"/>
+    <w:rsid w:val="00DF1CC5"/>
+    <w:rPr>
+      <w:rFonts w:eastAsiaTheme="minorEastAsia"/>
+      <w:color w:val="5A5A5A" w:themeColor="text1" w:themeTint="A5"/>
+      <w:spacing w:val="15"/>
+    </w:rPr>
+  </w:style>
+  <w:style w:type="paragraph" w:styleId="NoSpacing">
+    <w:name w:val="No Spacing"/>
+    <w:link w:val="NoSpacingChar"/>
+    <w:uiPriority w:val="1"/>
+    <w:qFormat/>
+    <w:rsid w:val="009B295C"/>
+    <w:pPr>
+      <w:spacing w:after="0" w:line="240" w:lineRule="auto"/>
+    </w:pPr>
+    <w:rPr>
+      <w:rFonts w:eastAsiaTheme="minorEastAsia"/>
+      <w:lang w:val="en-US"/>
+    </w:rPr>
+  </w:style>
+  <w:style w:type="character" w:customStyle="1" w:styleId="NoSpacingChar">
+    <w:name w:val="No Spacing Char"/>
+    <w:basedOn w:val="DefaultParagraphFont"/>
+    <w:link w:val="NoSpacing"/>
+    <w:uiPriority w:val="1"/>
+    <w:rsid w:val="009B295C"/>
+    <w:rPr>
+      <w:rFonts w:eastAsiaTheme="minorEastAsia"/>
+      <w:lang w:val="en-US"/>
+    </w:rPr>
+  </w:style>
+  <w:style w:type="paragraph" w:styleId="TOCHeading">
+    <w:name w:val="TOC Heading"/>
+    <w:basedOn w:val="Heading1"/>
+    <w:next w:val="Normal"/>
+    <w:uiPriority w:val="39"/>
+    <w:unhideWhenUsed/>
+    <w:qFormat/>
+    <w:rsid w:val="009B295C"/>
+    <w:pPr>
+      <w:spacing w:line="259" w:lineRule="auto"/>
+      <w:outlineLvl w:val="9"/>
+    </w:pPr>
+    <w:rPr>
+      <w:lang w:val="en-US"/>
+    </w:rPr>
+  </w:style>
+  <w:style w:type="paragraph" w:styleId="TOC1">
+    <w:name w:val="toc 1"/>
+    <w:basedOn w:val="Normal"/>
+    <w:next w:val="Normal"/>
+    <w:autoRedefine/>
+    <w:uiPriority w:val="39"/>
+    <w:unhideWhenUsed/>
+    <w:rsid w:val="009B295C"/>
+    <w:pPr>
+      <w:spacing w:after="100"/>
+    </w:pPr>
+  </w:style>
+  <w:style w:type="paragraph" w:styleId="TOC2">
+    <w:name w:val="toc 2"/>
+    <w:basedOn w:val="Normal"/>
+    <w:next w:val="Normal"/>
+    <w:autoRedefine/>
+    <w:uiPriority w:val="39"/>
+    <w:unhideWhenUsed/>
+    <w:rsid w:val="009B295C"/>
+    <w:pPr>
+      <w:spacing w:after="100"/>
+      <w:ind w:left="220"/>
+    </w:pPr>
+  </w:style>
+  <w:style w:type="paragraph" w:styleId="TOC3">
+    <w:name w:val="toc 3"/>
+    <w:basedOn w:val="Normal"/>
+    <w:next w:val="Normal"/>
+    <w:autoRedefine/>
+    <w:uiPriority w:val="39"/>
+    <w:unhideWhenUsed/>
+    <w:rsid w:val="009B295C"/>
+    <w:pPr>
+      <w:spacing w:after="100"/>
+      <w:ind w:left="440"/>
+    </w:pPr>
+  </w:style>
+  <w:style w:type="character" w:styleId="Hyperlink">
+    <w:name w:val="Hyperlink"/>
+    <w:basedOn w:val="DefaultParagraphFont"/>
+    <w:uiPriority w:val="99"/>
+    <w:unhideWhenUsed/>
+    <w:rsid w:val="009B295C"/>
+    <w:rPr>
+      <w:color w:val="0000FF" w:themeColor="hyperlink"/>
+      <w:u w:val="single"/>
+    </w:rPr>
+  </w:style>
 </w:styles>
+</file>
+
+<file path=word/glossary/document.xml><?xml version="1.0" encoding="utf-8"?>
+<w:glossaryDocument xmlns:wpc="http://schemas.microsoft.com/office/word/2010/wordprocessingCanvas" xmlns:cx="http://schemas.microsoft.com/office/drawing/2014/chartex" xmlns:cx1="http://schemas.microsoft.com/office/drawing/2015/9/8/chartex" xmlns:cx2="http://schemas.microsoft.com/office/drawing/2015/10/21/chartex" xmlns:cx3="http://schemas.microsoft.com/office/drawing/2016/5/9/chartex" xmlns:cx4="http://schemas.microsoft.com/office/drawing/2016/5/10/chartex" xmlns:cx5="http://schemas.microsoft.com/office/drawing/2016/5/11/chartex" xmlns:cx6="http://schemas.microsoft.com/office/drawing/2016/5/12/chartex" xmlns:cx7="http://schemas.microsoft.com/office/drawing/2016/5/13/chartex" xmlns:cx8="http://schemas.microsoft.com/office/drawing/2016/5/14/chartex" xmlns:mc="http://schemas.openxmlformats.org/markup-compatibility/2006" xmlns:aink="http://schemas.microsoft.com/office/drawing/2016/ink" xmlns:am3d="http://schemas.microsoft.com/office/drawing/2017/model3d" xmlns:o="urn:schemas-microsoft-com:office:office" xmlns:r="http://schemas.openxmlformats.org/officeDocument/2006/relationships" xmlns:m="http://schemas.openxmlformats.org/officeDocument/2006/math" xmlns:v="urn:schemas-microsoft-com:vml" xmlns:wp14="http://schemas.microsoft.com/office/word/2010/wordprocessingDrawing" xmlns:wp="http://schemas.openxmlformats.org/drawingml/2006/wordprocessingDrawing" xmlns:w10="urn:schemas-microsoft-com:office:word" xmlns:w="http://schemas.openxmlformats.org/wordprocessingml/2006/main" xmlns:w14="http://schemas.microsoft.com/office/word/2010/wordml" xmlns:w15="http://schemas.microsoft.com/office/word/2012/wordml" xmlns:w16se="http://schemas.microsoft.com/office/word/2015/wordml/symex" xmlns:wpg="http://schemas.microsoft.com/office/word/2010/wordprocessingGroup" xmlns:wpi="http://schemas.microsoft.com/office/word/2010/wordprocessingInk" xmlns:wne="http://schemas.microsoft.com/office/word/2006/wordml" xmlns:wps="http://schemas.microsoft.com/office/word/2010/wordprocessingShape" mc:Ignorable="w14 w15 w16se wp14"/>
+</file>
+
+<file path=word/glossary/fontTable.xml><?xml version="1.0" encoding="utf-8"?>
+<w:fonts xmlns:mc="http://schemas.openxmlformats.org/markup-compatibility/2006" xmlns:r="http://schemas.openxmlformats.org/officeDocument/2006/relationships" xmlns:w="http://schemas.openxmlformats.org/wordprocessingml/2006/main" xmlns:w14="http://schemas.microsoft.com/office/word/2010/wordml" xmlns:w15="http://schemas.microsoft.com/office/word/2012/wordml" xmlns:w16se="http://schemas.microsoft.com/office/word/2015/wordml/symex" mc:Ignorable="w14 w15 w16se">
+  <w:font w:name="Symbol">
+    <w:panose1 w:val="05050102010706020507"/>
+    <w:charset w:val="02"/>
+    <w:family w:val="roman"/>
+    <w:pitch w:val="variable"/>
+    <w:sig w:usb0="00000000" w:usb1="10000000" w:usb2="00000000" w:usb3="00000000" w:csb0="80000000" w:csb1="00000000"/>
+  </w:font>
+  <w:font w:name="Times New Roman">
+    <w:panose1 w:val="02020603050405020304"/>
+    <w:charset w:val="00"/>
+    <w:family w:val="roman"/>
+    <w:pitch w:val="variable"/>
+    <w:sig w:usb0="E0002AFF" w:usb1="C0007843" w:usb2="00000009" w:usb3="00000000" w:csb0="000001FF" w:csb1="00000000"/>
+  </w:font>
+  <w:font w:name="Courier New">
+    <w:panose1 w:val="02070309020205020404"/>
+    <w:charset w:val="00"/>
+    <w:family w:val="modern"/>
+    <w:pitch w:val="fixed"/>
+    <w:sig w:usb0="E0002AFF" w:usb1="C0007843" w:usb2="00000009" w:usb3="00000000" w:csb0="000001FF" w:csb1="00000000"/>
+  </w:font>
+  <w:font w:name="Wingdings">
+    <w:panose1 w:val="05000000000000000000"/>
+    <w:charset w:val="02"/>
+    <w:family w:val="auto"/>
+    <w:pitch w:val="variable"/>
+    <w:sig w:usb0="00000000" w:usb1="10000000" w:usb2="00000000" w:usb3="00000000" w:csb0="80000000" w:csb1="00000000"/>
+  </w:font>
+  <w:font w:name="Calibri">
+    <w:panose1 w:val="020F0502020204030204"/>
+    <w:charset w:val="00"/>
+    <w:family w:val="swiss"/>
+    <w:pitch w:val="variable"/>
+    <w:sig w:usb0="E00002FF" w:usb1="4000ACFF" w:usb2="00000001" w:usb3="00000000" w:csb0="0000019F" w:csb1="00000000"/>
+  </w:font>
+  <w:font w:name="Cambria">
+    <w:panose1 w:val="02040503050406030204"/>
+    <w:charset w:val="00"/>
+    <w:family w:val="roman"/>
+    <w:pitch w:val="variable"/>
+    <w:sig w:usb0="A00002EF" w:usb1="4000004B" w:usb2="00000000" w:usb3="00000000" w:csb0="0000019F" w:csb1="00000000"/>
+  </w:font>
+  <w:font w:name="Calibri Light">
+    <w:panose1 w:val="020F0302020204030204"/>
+    <w:charset w:val="00"/>
+    <w:family w:val="swiss"/>
+    <w:pitch w:val="variable"/>
+    <w:sig w:usb0="A00002EF" w:usb1="4000207B" w:usb2="00000000" w:usb3="00000000" w:csb0="0000019F" w:csb1="00000000"/>
+  </w:font>
+</w:fonts>
+</file>
+
+<file path=word/glossary/settings.xml><?xml version="1.0" encoding="utf-8"?>
+<w:settings xmlns:mc="http://schemas.openxmlformats.org/markup-compatibility/2006" xmlns:o="urn:schemas-microsoft-com:office:office" xmlns:r="http://schemas.openxmlformats.org/officeDocument/2006/relationships" xmlns:m="http://schemas.openxmlformats.org/officeDocument/2006/math" xmlns:v="urn:schemas-microsoft-com:vml" xmlns:w10="urn:schemas-microsoft-com:office:word" xmlns:w="http://schemas.openxmlformats.org/wordprocessingml/2006/main" xmlns:w14="http://schemas.microsoft.com/office/word/2010/wordml" xmlns:w15="http://schemas.microsoft.com/office/word/2012/wordml" xmlns:w16se="http://schemas.microsoft.com/office/word/2015/wordml/symex" xmlns:sl="http://schemas.openxmlformats.org/schemaLibrary/2006/main" mc:Ignorable="w14 w15 w16se">
+  <w:view w:val="normal"/>
+  <w:defaultTabStop w:val="720"/>
+  <w:characterSpacingControl w:val="doNotCompress"/>
+  <w:compat>
+    <w:useFELayout/>
+    <w:compatSetting w:name="compatibilityMode" w:uri="http://schemas.microsoft.com/office/word" w:val="15"/>
+    <w:compatSetting w:name="overrideTableStyleFontSizeAndJustification" w:uri="http://schemas.microsoft.com/office/word" w:val="1"/>
+    <w:compatSetting w:name="enableOpenTypeFeatures" w:uri="http://schemas.microsoft.com/office/word" w:val="1"/>
+    <w:compatSetting w:name="doNotFlipMirrorIndents" w:uri="http://schemas.microsoft.com/office/word" w:val="1"/>
+    <w:compatSetting w:name="differentiateMultirowTableHeaders" w:uri="http://schemas.microsoft.com/office/word" w:val="1"/>
+  </w:compat>
+  <w:rsids>
+    <w:rsidRoot w:val="00CB7FDD"/>
+    <w:rsid w:val="002357FC"/>
+    <w:rsid w:val="00CB7FDD"/>
+  </w:rsids>
+  <m:mathPr>
+    <m:mathFont m:val="Cambria Math"/>
+    <m:brkBin m:val="before"/>
+    <m:brkBinSub m:val="--"/>
+    <m:smallFrac m:val="0"/>
+    <m:dispDef/>
+    <m:lMargin m:val="0"/>
+    <m:rMargin m:val="0"/>
+    <m:defJc m:val="centerGroup"/>
+    <m:wrapIndent m:val="1440"/>
+    <m:intLim m:val="subSup"/>
+    <m:naryLim m:val="undOvr"/>
+  </m:mathPr>
+  <w:themeFontLang w:val="en-GB"/>
+  <w:clrSchemeMapping w:bg1="light1" w:t1="dark1" w:bg2="light2" w:t2="dark2" w:accent1="accent1" w:accent2="accent2" w:accent3="accent3" w:accent4="accent4" w:accent5="accent5" w:accent6="accent6" w:hyperlink="hyperlink" w:followedHyperlink="followedHyperlink"/>
+  <w:decimalSymbol w:val="."/>
+  <w:listSeparator w:val=","/>
+  <w15:chartTrackingRefBased/>
+</w:settings>
+</file>
+
+<file path=word/glossary/styles.xml><?xml version="1.0" encoding="utf-8"?>
+<w:styles xmlns:mc="http://schemas.openxmlformats.org/markup-compatibility/2006" xmlns:r="http://schemas.openxmlformats.org/officeDocument/2006/relationships" xmlns:w="http://schemas.openxmlformats.org/wordprocessingml/2006/main" xmlns:w14="http://schemas.microsoft.com/office/word/2010/wordml" xmlns:w15="http://schemas.microsoft.com/office/word/2012/wordml" xmlns:w16se="http://schemas.microsoft.com/office/word/2015/wordml/symex" mc:Ignorable="w14 w15 w16se">
+  <w:docDefaults>
+    <w:rPrDefault>
+      <w:rPr>
+        <w:rFonts w:asciiTheme="minorHAnsi" w:eastAsiaTheme="minorEastAsia" w:hAnsiTheme="minorHAnsi" w:cstheme="minorBidi"/>
+        <w:sz w:val="22"/>
+        <w:szCs w:val="22"/>
+        <w:lang w:val="en-GB" w:eastAsia="en-GB" w:bidi="ar-SA"/>
+      </w:rPr>
+    </w:rPrDefault>
+    <w:pPrDefault>
+      <w:pPr>
+        <w:spacing w:after="160" w:line="259" w:lineRule="auto"/>
+      </w:pPr>
+    </w:pPrDefault>
+  </w:docDefaults>
+  <w:latentStyles w:defLockedState="0" w:defUIPriority="99" w:defSemiHidden="0" w:defUnhideWhenUsed="0" w:defQFormat="0" w:count="375">
+    <w:lsdException w:name="Normal" w:uiPriority="0" w:qFormat="1"/>
+    <w:lsdException w:name="heading 1" w:uiPriority="9" w:qFormat="1"/>
+    <w:lsdException w:name="heading 2" w:semiHidden="1" w:uiPriority="9" w:unhideWhenUsed="1" w:qFormat="1"/>
+    <w:lsdException w:name="heading 3" w:semiHidden="1" w:uiPriority="9" w:unhideWhenUsed="1" w:qFormat="1"/>
+    <w:lsdException w:name="heading 4" w:semiHidden="1" w:uiPriority="9" w:unhideWhenUsed="1" w:qFormat="1"/>
+    <w:lsdException w:name="heading 5" w:semiHidden="1" w:uiPriority="9" w:unhideWhenUsed="1" w:qFormat="1"/>
+    <w:lsdException w:name="heading 6" w:semiHidden="1" w:uiPriority="9" w:unhideWhenUsed="1" w:qFormat="1"/>
+    <w:lsdException w:name="heading 7" w:semiHidden="1" w:uiPriority="9" w:unhideWhenUsed="1" w:qFormat="1"/>
+    <w:lsdException w:name="heading 8" w:semiHidden="1" w:uiPriority="9" w:unhideWhenUsed="1" w:qFormat="1"/>
+    <w:lsdException w:name="heading 9" w:semiHidden="1" w:uiPriority="9" w:unhideWhenUsed="1" w:qFormat="1"/>
+    <w:lsdException w:name="index 1" w:semiHidden="1" w:unhideWhenUsed="1"/>
+    <w:lsdException w:name="index 2" w:semiHidden="1" w:unhideWhenUsed="1"/>
+    <w:lsdException w:name="index 3" w:semiHidden="1" w:unhideWhenUsed="1"/>
+    <w:lsdException w:name="index 4" w:semiHidden="1" w:unhideWhenUsed="1"/>
+    <w:lsdException w:name="index 5" w:semiHidden="1" w:unhideWhenUsed="1"/>
+    <w:lsdException w:name="index 6" w:semiHidden="1" w:unhideWhenUsed="1"/>
+    <w:lsdException w:name="index 7" w:semiHidden="1" w:unhideWhenUsed="1"/>
+    <w:lsdException w:name="index 8" w:semiHidden="1" w:unhideWhenUsed="1"/>
+    <w:lsdException w:name="index 9" w:semiHidden="1" w:unhideWhenUsed="1"/>
+    <w:lsdException w:name="toc 1" w:semiHidden="1" w:uiPriority="39" w:unhideWhenUsed="1"/>
+    <w:lsdException w:name="toc 2" w:semiHidden="1" w:uiPriority="39" w:unhideWhenUsed="1"/>
+    <w:lsdException w:name="toc 3" w:semiHidden="1" w:uiPriority="39" w:unhideWhenUsed="1"/>
+    <w:lsdException w:name="toc 4" w:semiHidden="1" w:uiPriority="39" w:unhideWhenUsed="1"/>
+    <w:lsdException w:name="toc 5" w:semiHidden="1" w:uiPriority="39" w:unhideWhenUsed="1"/>
+    <w:lsdException w:name="toc 6" w:semiHidden="1" w:uiPriority="39" w:unhideWhenUsed="1"/>
+    <w:lsdException w:name="toc 7" w:semiHidden="1" w:uiPriority="39" w:unhideWhenUsed="1"/>
+    <w:lsdException w:name="toc 8" w:semiHidden="1" w:uiPriority="39" w:unhideWhenUsed="1"/>
+    <w:lsdException w:name="toc 9" w:semiHidden="1" w:uiPriority="39" w:unhideWhenUsed="1"/>
+    <w:lsdException w:name="Normal Indent" w:semiHidden="1" w:unhideWhenUsed="1"/>
+    <w:lsdException w:name="footnote text" w:semiHidden="1" w:unhideWhenUsed="1"/>
+    <w:lsdException w:name="annotation text" w:semiHidden="1" w:unhideWhenUsed="1"/>
+    <w:lsdException w:name="header" w:semiHidden="1" w:unhideWhenUsed="1"/>
+    <w:lsdException w:name="footer" w:semiHidden="1" w:unhideWhenUsed="1"/>
+    <w:lsdException w:name="index heading" w:semiHidden="1" w:unhideWhenUsed="1"/>
+    <w:lsdException w:name="caption" w:semiHidden="1" w:uiPriority="35" w:unhideWhenUsed="1" w:qFormat="1"/>
+    <w:lsdException w:name="table of figures" w:semiHidden="1" w:unhideWhenUsed="1"/>
+    <w:lsdException w:name="envelope address" w:semiHidden="1" w:unhideWhenUsed="1"/>
+    <w:lsdException w:name="envelope return" w:semiHidden="1" w:unhideWhenUsed="1"/>
+    <w:lsdException w:name="footnote reference" w:semiHidden="1" w:unhideWhenUsed="1"/>
+    <w:lsdException w:name="annotation reference" w:semiHidden="1" w:unhideWhenUsed="1"/>
+    <w:lsdException w:name="line number" w:semiHidden="1" w:unhideWhenUsed="1"/>
+    <w:lsdException w:name="page number" w:semiHidden="1" w:unhideWhenUsed="1"/>
+    <w:lsdException w:name="endnote reference" w:semiHidden="1" w:unhideWhenUsed="1"/>
+    <w:lsdException w:name="endnote text" w:semiHidden="1" w:unhideWhenUsed="1"/>
+    <w:lsdException w:name="table of authorities" w:semiHidden="1" w:unhideWhenUsed="1"/>
+    <w:lsdException w:name="macro" w:semiHidden="1" w:unhideWhenUsed="1"/>
+    <w:lsdException w:name="toa heading" w:semiHidden="1" w:unhideWhenUsed="1"/>
+    <w:lsdException w:name="List" w:semiHidden="1" w:unhideWhenUsed="1"/>
+    <w:lsdException w:name="List Bullet" w:semiHidden="1" w:unhideWhenUsed="1"/>
+    <w:lsdException w:name="List Number" w:semiHidden="1" w:unhideWhenUsed="1"/>
+    <w:lsdException w:name="List 2" w:semiHidden="1" w:unhideWhenUsed="1"/>
+    <w:lsdException w:name="List 3" w:semiHidden="1" w:unhideWhenUsed="1"/>
+    <w:lsdException w:name="List 4" w:semiHidden="1" w:unhideWhenUsed="1"/>
+    <w:lsdException w:name="List 5" w:semiHidden="1" w:unhideWhenUsed="1"/>
+    <w:lsdException w:name="List Bullet 2" w:semiHidden="1" w:unhideWhenUsed="1"/>
+    <w:lsdException w:name="List Bullet 3" w:semiHidden="1" w:unhideWhenUsed="1"/>
+    <w:lsdException w:name="List Bullet 4" w:semiHidden="1" w:unhideWhenUsed="1"/>
+    <w:lsdException w:name="List Bullet 5" w:semiHidden="1" w:unhideWhenUsed="1"/>
+    <w:lsdException w:name="List Number 2" w:semiHidden="1" w:unhideWhenUsed="1"/>
+    <w:lsdException w:name="List Number 3" w:semiHidden="1" w:unhideWhenUsed="1"/>
+    <w:lsdException w:name="List Number 4" w:semiHidden="1" w:unhideWhenUsed="1"/>
+    <w:lsdException w:name="List Number 5" w:semiHidden="1" w:unhideWhenUsed="1"/>
+    <w:lsdException w:name="Title" w:uiPriority="10" w:qFormat="1"/>
+    <w:lsdException w:name="Closing" w:semiHidden="1" w:unhideWhenUsed="1"/>
+    <w:lsdException w:name="Signature" w:semiHidden="1" w:unhideWhenUsed="1"/>
+    <w:lsdException w:name="Default Paragraph Font" w:semiHidden="1" w:uiPriority="1" w:unhideWhenUsed="1"/>
+    <w:lsdException w:name="Body Text" w:semiHidden="1" w:unhideWhenUsed="1"/>
+    <w:lsdException w:name="Body Text Indent" w:semiHidden="1" w:unhideWhenUsed="1"/>
+    <w:lsdException w:name="List Continue" w:semiHidden="1" w:unhideWhenUsed="1"/>
+    <w:lsdException w:name="List Continue 2" w:semiHidden="1" w:unhideWhenUsed="1"/>
+    <w:lsdException w:name="List Continue 3" w:semiHidden="1" w:unhideWhenUsed="1"/>
+    <w:lsdException w:name="List Continue 4" w:semiHidden="1" w:unhideWhenUsed="1"/>
+    <w:lsdException w:name="List Continue 5" w:semiHidden="1" w:unhideWhenUsed="1"/>
+    <w:lsdException w:name="Message Header" w:semiHidden="1" w:unhideWhenUsed="1"/>
+    <w:lsdException w:name="Subtitle" w:uiPriority="11" w:qFormat="1"/>
+    <w:lsdException w:name="Salutation" w:semiHidden="1" w:unhideWhenUsed="1"/>
+    <w:lsdException w:name="Date" w:semiHidden="1" w:unhideWhenUsed="1"/>
+    <w:lsdException w:name="Body Text First Indent" w:semiHidden="1" w:unhideWhenUsed="1"/>
+    <w:lsdException w:name="Body Text First Indent 2" w:semiHidden="1" w:unhideWhenUsed="1"/>
+    <w:lsdException w:name="Note Heading" w:semiHidden="1" w:unhideWhenUsed="1"/>
+    <w:lsdException w:name="Body Text 2" w:semiHidden="1" w:unhideWhenUsed="1"/>
+    <w:lsdException w:name="Body Text 3" w:semiHidden="1" w:unhideWhenUsed="1"/>
+    <w:lsdException w:name="Body Text Indent 2" w:semiHidden="1" w:unhideWhenUsed="1"/>
+    <w:lsdException w:name="Body Text Indent 3" w:semiHidden="1" w:unhideWhenUsed="1"/>
+    <w:lsdException w:name="Block Text" w:semiHidden="1" w:unhideWhenUsed="1"/>
+    <w:lsdException w:name="Hyperlink" w:semiHidden="1" w:unhideWhenUsed="1"/>
+    <w:lsdException w:name="FollowedHyperlink" w:semiHidden="1" w:unhideWhenUsed="1"/>
+    <w:lsdException w:name="Strong" w:uiPriority="22" w:qFormat="1"/>
+    <w:lsdException w:name="Emphasis" w:uiPriority="20" w:qFormat="1"/>
+    <w:lsdException w:name="Document Map" w:semiHidden="1" w:unhideWhenUsed="1"/>
+    <w:lsdException w:name="Plain Text" w:semiHidden="1" w:unhideWhenUsed="1"/>
+    <w:lsdException w:name="E-mail Signature" w:semiHidden="1" w:unhideWhenUsed="1"/>
+    <w:lsdException w:name="HTML Top of Form" w:semiHidden="1" w:unhideWhenUsed="1"/>
+    <w:lsdException w:name="HTML Bottom of Form" w:semiHidden="1" w:unhideWhenUsed="1"/>
+    <w:lsdException w:name="Normal (Web)" w:semiHidden="1" w:unhideWhenUsed="1"/>
+    <w:lsdException w:name="HTML Acronym" w:semiHidden="1" w:unhideWhenUsed="1"/>
+    <w:lsdException w:name="HTML Address" w:semiHidden="1" w:unhideWhenUsed="1"/>
+    <w:lsdException w:name="HTML Cite" w:semiHidden="1" w:unhideWhenUsed="1"/>
+    <w:lsdException w:name="HTML Code" w:semiHidden="1" w:unhideWhenUsed="1"/>
+    <w:lsdException w:name="HTML Definition" w:semiHidden="1" w:unhideWhenUsed="1"/>
+    <w:lsdException w:name="HTML Keyboard" w:semiHidden="1" w:unhideWhenUsed="1"/>
+    <w:lsdException w:name="HTML Preformatted" w:semiHidden="1" w:unhideWhenUsed="1"/>
+    <w:lsdException w:name="HTML Sample" w:semiHidden="1" w:unhideWhenUsed="1"/>
+    <w:lsdException w:name="HTML Typewriter" w:semiHidden="1" w:unhideWhenUsed="1"/>
+    <w:lsdException w:name="HTML Variable" w:semiHidden="1" w:unhideWhenUsed="1"/>
+    <w:lsdException w:name="Normal Table" w:semiHidden="1" w:unhideWhenUsed="1"/>
+    <w:lsdException w:name="annotation subject" w:semiHidden="1" w:unhideWhenUsed="1"/>
+    <w:lsdException w:name="No List" w:semiHidden="1" w:unhideWhenUsed="1"/>
+    <w:lsdException w:name="Outline List 1" w:semiHidden="1" w:unhideWhenUsed="1"/>
+    <w:lsdException w:name="Outline List 2" w:semiHidden="1" w:unhideWhenUsed="1"/>
+    <w:lsdException w:name="Outline List 3" w:semiHidden="1" w:unhideWhenUsed="1"/>
+    <w:lsdException w:name="Table Simple 1" w:semiHidden="1" w:unhideWhenUsed="1"/>
+    <w:lsdException w:name="Table Simple 2" w:semiHidden="1" w:unhideWhenUsed="1"/>
+    <w:lsdException w:name="Table Simple 3" w:semiHidden="1" w:unhideWhenUsed="1"/>
+    <w:lsdException w:name="Table Classic 1" w:semiHidden="1" w:unhideWhenUsed="1"/>
+    <w:lsdException w:name="Table Classic 2" w:semiHidden="1" w:unhideWhenUsed="1"/>
+    <w:lsdException w:name="Table Classic 3" w:semiHidden="1" w:unhideWhenUsed="1"/>
+    <w:lsdException w:name="Table Classic 4" w:semiHidden="1" w:unhideWhenUsed="1"/>
+    <w:lsdException w:name="Table Colorful 1" w:semiHidden="1" w:unhideWhenUsed="1"/>
+    <w:lsdException w:name="Table Colorful 2" w:semiHidden="1" w:unhideWhenUsed="1"/>
+    <w:lsdException w:name="Table Colorful 3" w:semiHidden="1" w:unhideWhenUsed="1"/>
+    <w:lsdException w:name="Table Columns 1" w:semiHidden="1" w:unhideWhenUsed="1"/>
+    <w:lsdException w:name="Table Columns 2" w:semiHidden="1" w:unhideWhenUsed="1"/>
+    <w:lsdException w:name="Table Columns 3" w:semiHidden="1" w:unhideWhenUsed="1"/>
+    <w:lsdException w:name="Table Columns 4" w:semiHidden="1" w:unhideWhenUsed="1"/>
+    <w:lsdException w:name="Table Columns 5" w:semiHidden="1" w:unhideWhenUsed="1"/>
+    <w:lsdException w:name="Table Grid 1" w:semiHidden="1" w:unhideWhenUsed="1"/>
+    <w:lsdException w:name="Table Grid 2" w:semiHidden="1" w:unhideWhenUsed="1"/>
+    <w:lsdException w:name="Table Grid 3" w:semiHidden="1" w:unhideWhenUsed="1"/>
+    <w:lsdException w:name="Table Grid 4" w:semiHidden="1" w:unhideWhenUsed="1"/>
+    <w:lsdException w:name="Table Grid 5" w:semiHidden="1" w:unhideWhenUsed="1"/>
+    <w:lsdException w:name="Table Grid 6" w:semiHidden="1" w:unhideWhenUsed="1"/>
+    <w:lsdException w:name="Table Grid 7" w:semiHidden="1" w:unhideWhenUsed="1"/>
+    <w:lsdException w:name="Table Grid 8" w:semiHidden="1" w:unhideWhenUsed="1"/>
+    <w:lsdException w:name="Table List 1" w:semiHidden="1" w:unhideWhenUsed="1"/>
+    <w:lsdException w:name="Table List 2" w:semiHidden="1" w:unhideWhenUsed="1"/>
+    <w:lsdException w:name="Table List 3" w:semiHidden="1" w:unhideWhenUsed="1"/>
+    <w:lsdException w:name="Table List 4" w:semiHidden="1" w:unhideWhenUsed="1"/>
+    <w:lsdException w:name="Table List 5" w:semiHidden="1" w:unhideWhenUsed="1"/>
+    <w:lsdException w:name="Table List 6" w:semiHidden="1" w:unhideWhenUsed="1"/>
+    <w:lsdException w:name="Table List 7" w:semiHidden="1" w:unhideWhenUsed="1"/>
+    <w:lsdException w:name="Table List 8" w:semiHidden="1" w:unhideWhenUsed="1"/>
+    <w:lsdException w:name="Table 3D effects 1" w:semiHidden="1" w:unhideWhenUsed="1"/>
+    <w:lsdException w:name="Table 3D effects 2" w:semiHidden="1" w:unhideWhenUsed="1"/>
+    <w:lsdException w:name="Table 3D effects 3" w:semiHidden="1" w:unhideWhenUsed="1"/>
+    <w:lsdException w:name="Table Contemporary" w:semiHidden="1" w:unhideWhenUsed="1"/>
+    <w:lsdException w:name="Table Elegant" w:semiHidden="1" w:unhideWhenUsed="1"/>
+    <w:lsdException w:name="Table Professional" w:semiHidden="1" w:unhideWhenUsed="1"/>
+    <w:lsdException w:name="Table Subtle 1" w:semiHidden="1" w:unhideWhenUsed="1"/>
+    <w:lsdException w:name="Table Subtle 2" w:semiHidden="1" w:unhideWhenUsed="1"/>
+    <w:lsdException w:name="Table Web 1" w:semiHidden="1" w:unhideWhenUsed="1"/>
+    <w:lsdException w:name="Table Web 2" w:semiHidden="1" w:unhideWhenUsed="1"/>
+    <w:lsdException w:name="Table Web 3" w:semiHidden="1" w:unhideWhenUsed="1"/>
+    <w:lsdException w:name="Balloon Text" w:semiHidden="1" w:unhideWhenUsed="1"/>
+    <w:lsdException w:name="Table Grid" w:uiPriority="39"/>
+    <w:lsdException w:name="Table Theme" w:semiHidden="1" w:unhideWhenUsed="1"/>
+    <w:lsdException w:name="Placeholder Text" w:semiHidden="1"/>
+    <w:lsdException w:name="No Spacing" w:uiPriority="1" w:qFormat="1"/>
+    <w:lsdException w:name="Light Shading" w:uiPriority="60"/>
+    <w:lsdException w:name="Light List" w:uiPriority="61"/>
+    <w:lsdException w:name="Light Grid" w:uiPriority="62"/>
+    <w:lsdException w:name="Medium Shading 1" w:uiPriority="63"/>
+    <w:lsdException w:name="Medium Shading 2" w:uiPriority="64"/>
+    <w:lsdException w:name="Medium List 1" w:uiPriority="65"/>
+    <w:lsdException w:name="Medium List 2" w:uiPriority="66"/>
+    <w:lsdException w:name="Medium Grid 1" w:uiPriority="67"/>
+    <w:lsdException w:name="Medium Grid 2" w:uiPriority="68"/>
+    <w:lsdException w:name="Medium Grid 3" w:uiPriority="69"/>
+    <w:lsdException w:name="Dark List" w:uiPriority="70"/>
+    <w:lsdException w:name="Colorful Shading" w:uiPriority="71"/>
+    <w:lsdException w:name="Colorful List" w:uiPriority="72"/>
+    <w:lsdException w:name="Colorful Grid" w:uiPriority="73"/>
+    <w:lsdException w:name="Light Shading Accent 1" w:uiPriority="60"/>
+    <w:lsdException w:name="Light List Accent 1" w:uiPriority="61"/>
+    <w:lsdException w:name="Light Grid Accent 1" w:uiPriority="62"/>
+    <w:lsdException w:name="Medium Shading 1 Accent 1" w:uiPriority="63"/>
+    <w:lsdException w:name="Medium Shading 2 Accent 1" w:uiPriority="64"/>
+    <w:lsdException w:name="Medium List 1 Accent 1" w:uiPriority="65"/>
+    <w:lsdException w:name="Revision" w:semiHidden="1"/>
+    <w:lsdException w:name="List Paragraph" w:uiPriority="34" w:qFormat="1"/>
+    <w:lsdException w:name="Quote" w:uiPriority="29" w:qFormat="1"/>
+    <w:lsdException w:name="Intense Quote" w:uiPriority="30" w:qFormat="1"/>
+    <w:lsdException w:name="Medium List 2 Accent 1" w:uiPriority="66"/>
+    <w:lsdException w:name="Medium Grid 1 Accent 1" w:uiPriority="67"/>
+    <w:lsdException w:name="Medium Grid 2 Accent 1" w:uiPriority="68"/>
+    <w:lsdException w:name="Medium Grid 3 Accent 1" w:uiPriority="69"/>
+    <w:lsdException w:name="Dark List Accent 1" w:uiPriority="70"/>
+    <w:lsdException w:name="Colorful Shading Accent 1" w:uiPriority="71"/>
+    <w:lsdException w:name="Colorful List Accent 1" w:uiPriority="72"/>
+    <w:lsdException w:name="Colorful Grid Accent 1" w:uiPriority="73"/>
+    <w:lsdException w:name="Light Shading Accent 2" w:uiPriority="60"/>
+    <w:lsdException w:name="Light List Accent 2" w:uiPriority="61"/>
+    <w:lsdException w:name="Light Grid Accent 2" w:uiPriority="62"/>
+    <w:lsdException w:name="Medium Shading 1 Accent 2" w:uiPriority="63"/>
+    <w:lsdException w:name="Medium Shading 2 Accent 2" w:uiPriority="64"/>
+    <w:lsdException w:name="Medium List 1 Accent 2" w:uiPriority="65"/>
+    <w:lsdException w:name="Medium List 2 Accent 2" w:uiPriority="66"/>
+    <w:lsdException w:name="Medium Grid 1 Accent 2" w:uiPriority="67"/>
+    <w:lsdException w:name="Medium Grid 2 Accent 2" w:uiPriority="68"/>
+    <w:lsdException w:name="Medium Grid 3 Accent 2" w:uiPriority="69"/>
+    <w:lsdException w:name="Dark List Accent 2" w:uiPriority="70"/>
+    <w:lsdException w:name="Colorful Shading Accent 2" w:uiPriority="71"/>
+    <w:lsdException w:name="Colorful List Accent 2" w:uiPriority="72"/>
+    <w:lsdException w:name="Colorful Grid Accent 2" w:uiPriority="73"/>
+    <w:lsdException w:name="Light Shading Accent 3" w:uiPriority="60"/>
+    <w:lsdException w:name="Light List Accent 3" w:uiPriority="61"/>
+    <w:lsdException w:name="Light Grid Accent 3" w:uiPriority="62"/>
+    <w:lsdException w:name="Medium Shading 1 Accent 3" w:uiPriority="63"/>
+    <w:lsdException w:name="Medium Shading 2 Accent 3" w:uiPriority="64"/>
+    <w:lsdException w:name="Medium List 1 Accent 3" w:uiPriority="65"/>
+    <w:lsdException w:name="Medium List 2 Accent 3" w:uiPriority="66"/>
+    <w:lsdException w:name="Medium Grid 1 Accent 3" w:uiPriority="67"/>
+    <w:lsdException w:name="Medium Grid 2 Accent 3" w:uiPriority="68"/>
+    <w:lsdException w:name="Medium Grid 3 Accent 3" w:uiPriority="69"/>
+    <w:lsdException w:name="Dark List Accent 3" w:uiPriority="70"/>
+    <w:lsdException w:name="Colorful Shading Accent 3" w:uiPriority="71"/>
+    <w:lsdException w:name="Colorful List Accent 3" w:uiPriority="72"/>
+    <w:lsdException w:name="Colorful Grid Accent 3" w:uiPriority="73"/>
+    <w:lsdException w:name="Light Shading Accent 4" w:uiPriority="60"/>
+    <w:lsdException w:name="Light List Accent 4" w:uiPriority="61"/>
+    <w:lsdException w:name="Light Grid Accent 4" w:uiPriority="62"/>
+    <w:lsdException w:name="Medium Shading 1 Accent 4" w:uiPriority="63"/>
+    <w:lsdException w:name="Medium Shading 2 Accent 4" w:uiPriority="64"/>
+    <w:lsdException w:name="Medium List 1 Accent 4" w:uiPriority="65"/>
+    <w:lsdException w:name="Medium List 2 Accent 4" w:uiPriority="66"/>
+    <w:lsdException w:name="Medium Grid 1 Accent 4" w:uiPriority="67"/>
+    <w:lsdException w:name="Medium Grid 2 Accent 4" w:uiPriority="68"/>
+    <w:lsdException w:name="Medium Grid 3 Accent 4" w:uiPriority="69"/>
+    <w:lsdException w:name="Dark List Accent 4" w:uiPriority="70"/>
+    <w:lsdException w:name="Colorful Shading Accent 4" w:uiPriority="71"/>
+    <w:lsdException w:name="Colorful List Accent 4" w:uiPriority="72"/>
+    <w:lsdException w:name="Colorful Grid Accent 4" w:uiPriority="73"/>
+    <w:lsdException w:name="Light Shading Accent 5" w:uiPriority="60"/>
+    <w:lsdException w:name="Light List Accent 5" w:uiPriority="61"/>
+    <w:lsdException w:name="Light Grid Accent 5" w:uiPriority="62"/>
+    <w:lsdException w:name="Medium Shading 1 Accent 5" w:uiPriority="63"/>
+    <w:lsdException w:name="Medium Shading 2 Accent 5" w:uiPriority="64"/>
+    <w:lsdException w:name="Medium List 1 Accent 5" w:uiPriority="65"/>
+    <w:lsdException w:name="Medium List 2 Accent 5" w:uiPriority="66"/>
+    <w:lsdException w:name="Medium Grid 1 Accent 5" w:uiPriority="67"/>
+    <w:lsdException w:name="Medium Grid 2 Accent 5" w:uiPriority="68"/>
+    <w:lsdException w:name="Medium Grid 3 Accent 5" w:uiPriority="69"/>
+    <w:lsdException w:name="Dark List Accent 5" w:uiPriority="70"/>
+    <w:lsdException w:name="Colorful Shading Accent 5" w:uiPriority="71"/>
+    <w:lsdException w:name="Colorful List Accent 5" w:uiPriority="72"/>
+    <w:lsdException w:name="Colorful Grid Accent 5" w:uiPriority="73"/>
+    <w:lsdException w:name="Light Shading Accent 6" w:uiPriority="60"/>
+    <w:lsdException w:name="Light List Accent 6" w:uiPriority="61"/>
+    <w:lsdException w:name="Light Grid Accent 6" w:uiPriority="62"/>
+    <w:lsdException w:name="Medium Shading 1 Accent 6" w:uiPriority="63"/>
+    <w:lsdException w:name="Medium Shading 2 Accent 6" w:uiPriority="64"/>
+    <w:lsdException w:name="Medium List 1 Accent 6" w:uiPriority="65"/>
+    <w:lsdException w:name="Medium List 2 Accent 6" w:uiPriority="66"/>
+    <w:lsdException w:name="Medium Grid 1 Accent 6" w:uiPriority="67"/>
+    <w:lsdException w:name="Medium Grid 2 Accent 6" w:uiPriority="68"/>
+    <w:lsdException w:name="Medium Grid 3 Accent 6" w:uiPriority="69"/>
+    <w:lsdException w:name="Dark List Accent 6" w:uiPriority="70"/>
+    <w:lsdException w:name="Colorful Shading Accent 6" w:uiPriority="71"/>
+    <w:lsdException w:name="Colorful List Accent 6" w:uiPriority="72"/>
+    <w:lsdException w:name="Colorful Grid Accent 6" w:uiPriority="73"/>
+    <w:lsdException w:name="Subtle Emphasis" w:uiPriority="19" w:qFormat="1"/>
+    <w:lsdException w:name="Intense Emphasis" w:uiPriority="21" w:qFormat="1"/>
+    <w:lsdException w:name="Subtle Reference" w:uiPriority="31" w:qFormat="1"/>
+    <w:lsdException w:name="Intense Reference" w:uiPriority="32" w:qFormat="1"/>
+    <w:lsdException w:name="Book Title" w:uiPriority="33" w:qFormat="1"/>
+    <w:lsdException w:name="Bibliography" w:semiHidden="1" w:uiPriority="37" w:unhideWhenUsed="1"/>
+    <w:lsdException w:name="TOC Heading" w:semiHidden="1" w:uiPriority="39" w:unhideWhenUsed="1" w:qFormat="1"/>
+    <w:lsdException w:name="Plain Table 1" w:uiPriority="41"/>
+    <w:lsdException w:name="Plain Table 2" w:uiPriority="42"/>
+    <w:lsdException w:name="Plain Table 3" w:uiPriority="43"/>
+    <w:lsdException w:name="Plain Table 4" w:uiPriority="44"/>
+    <w:lsdException w:name="Plain Table 5" w:uiPriority="45"/>
+    <w:lsdException w:name="Grid Table Light" w:uiPriority="40"/>
+    <w:lsdException w:name="Grid Table 1 Light" w:uiPriority="46"/>
+    <w:lsdException w:name="Grid Table 2" w:uiPriority="47"/>
+    <w:lsdException w:name="Grid Table 3" w:uiPriority="48"/>
+    <w:lsdException w:name="Grid Table 4" w:uiPriority="49"/>
+    <w:lsdException w:name="Grid Table 5 Dark" w:uiPriority="50"/>
+    <w:lsdException w:name="Grid Table 6 Colorful" w:uiPriority="51"/>
+    <w:lsdException w:name="Grid Table 7 Colorful" w:uiPriority="52"/>
+    <w:lsdException w:name="Grid Table 1 Light Accent 1" w:uiPriority="46"/>
+    <w:lsdException w:name="Grid Table 2 Accent 1" w:uiPriority="47"/>
+    <w:lsdException w:name="Grid Table 3 Accent 1" w:uiPriority="48"/>
+    <w:lsdException w:name="Grid Table 4 Accent 1" w:uiPriority="49"/>
+    <w:lsdException w:name="Grid Table 5 Dark Accent 1" w:uiPriority="50"/>
+    <w:lsdException w:name="Grid Table 6 Colorful Accent 1" w:uiPriority="51"/>
+    <w:lsdException w:name="Grid Table 7 Colorful Accent 1" w:uiPriority="52"/>
+    <w:lsdException w:name="Grid Table 1 Light Accent 2" w:uiPriority="46"/>
+    <w:lsdException w:name="Grid Table 2 Accent 2" w:uiPriority="47"/>
+    <w:lsdException w:name="Grid Table 3 Accent 2" w:uiPriority="48"/>
+    <w:lsdException w:name="Grid Table 4 Accent 2" w:uiPriority="49"/>
+    <w:lsdException w:name="Grid Table 5 Dark Accent 2" w:uiPriority="50"/>
+    <w:lsdException w:name="Grid Table 6 Colorful Accent 2" w:uiPriority="51"/>
+    <w:lsdException w:name="Grid Table 7 Colorful Accent 2" w:uiPriority="52"/>
+    <w:lsdException w:name="Grid Table 1 Light Accent 3" w:uiPriority="46"/>
+    <w:lsdException w:name="Grid Table 2 Accent 3" w:uiPriority="47"/>
+    <w:lsdException w:name="Grid Table 3 Accent 3" w:uiPriority="48"/>
+    <w:lsdException w:name="Grid Table 4 Accent 3" w:uiPriority="49"/>
+    <w:lsdException w:name="Grid Table 5 Dark Accent 3" w:uiPriority="50"/>
+    <w:lsdException w:name="Grid Table 6 Colorful Accent 3" w:uiPriority="51"/>
+    <w:lsdException w:name="Grid Table 7 Colorful Accent 3" w:uiPriority="52"/>
+    <w:lsdException w:name="Grid Table 1 Light Accent 4" w:uiPriority="46"/>
+    <w:lsdException w:name="Grid Table 2 Accent 4" w:uiPriority="47"/>
+    <w:lsdException w:name="Grid Table 3 Accent 4" w:uiPriority="48"/>
+    <w:lsdException w:name="Grid Table 4 Accent 4" w:uiPriority="49"/>
+    <w:lsdException w:name="Grid Table 5 Dark Accent 4" w:uiPriority="50"/>
+    <w:lsdException w:name="Grid Table 6 Colorful Accent 4" w:uiPriority="51"/>
+    <w:lsdException w:name="Grid Table 7 Colorful Accent 4" w:uiPriority="52"/>
+    <w:lsdException w:name="Grid Table 1 Light Accent 5" w:uiPriority="46"/>
+    <w:lsdException w:name="Grid Table 2 Accent 5" w:uiPriority="47"/>
+    <w:lsdException w:name="Grid Table 3 Accent 5" w:uiPriority="48"/>
+    <w:lsdException w:name="Grid Table 4 Accent 5" w:uiPriority="49"/>
+    <w:lsdException w:name="Grid Table 5 Dark Accent 5" w:uiPriority="50"/>
+    <w:lsdException w:name="Grid Table 6 Colorful Accent 5" w:uiPriority="51"/>
+    <w:lsdException w:name="Grid Table 7 Colorful Accent 5" w:uiPriority="52"/>
+    <w:lsdException w:name="Grid Table 1 Light Accent 6" w:uiPriority="46"/>
+    <w:lsdException w:name="Grid Table 2 Accent 6" w:uiPriority="47"/>
+    <w:lsdException w:name="Grid Table 3 Accent 6" w:uiPriority="48"/>
+    <w:lsdException w:name="Grid Table 4 Accent 6" w:uiPriority="49"/>
+    <w:lsdException w:name="Grid Table 5 Dark Accent 6" w:uiPriority="50"/>
+    <w:lsdException w:name="Grid Table 6 Colorful Accent 6" w:uiPriority="51"/>
+    <w:lsdException w:name="Grid Table 7 Colorful Accent 6" w:uiPriority="52"/>
+    <w:lsdException w:name="List Table 1 Light" w:uiPriority="46"/>
+    <w:lsdException w:name="List Table 2" w:uiPriority="47"/>
+    <w:lsdException w:name="List Table 3" w:uiPriority="48"/>
+    <w:lsdException w:name="List Table 4" w:uiPriority="49"/>
+    <w:lsdException w:name="List Table 5 Dark" w:uiPriority="50"/>
+    <w:lsdException w:name="List Table 6 Colorful" w:uiPriority="51"/>
+    <w:lsdException w:name="List Table 7 Colorful" w:uiPriority="52"/>
+    <w:lsdException w:name="List Table 1 Light Accent 1" w:uiPriority="46"/>
+    <w:lsdException w:name="List Table 2 Accent 1" w:uiPriority="47"/>
+    <w:lsdException w:name="List Table 3 Accent 1" w:uiPriority="48"/>
+    <w:lsdException w:name="List Table 4 Accent 1" w:uiPriority="49"/>
+    <w:lsdException w:name="List Table 5 Dark Accent 1" w:uiPriority="50"/>
+    <w:lsdException w:name="List Table 6 Colorful Accent 1" w:uiPriority="51"/>
+    <w:lsdException w:name="List Table 7 Colorful Accent 1" w:uiPriority="52"/>
+    <w:lsdException w:name="List Table 1 Light Accent 2" w:uiPriority="46"/>
+    <w:lsdException w:name="List Table 2 Accent 2" w:uiPriority="47"/>
+    <w:lsdException w:name="List Table 3 Accent 2" w:uiPriority="48"/>
+    <w:lsdException w:name="List Table 4 Accent 2" w:uiPriority="49"/>
+    <w:lsdException w:name="List Table 5 Dark Accent 2" w:uiPriority="50"/>
+    <w:lsdException w:name="List Table 6 Colorful Accent 2" w:uiPriority="51"/>
+    <w:lsdException w:name="List Table 7 Colorful Accent 2" w:uiPriority="52"/>
+    <w:lsdException w:name="List Table 1 Light Accent 3" w:uiPriority="46"/>
+    <w:lsdException w:name="List Table 2 Accent 3" w:uiPriority="47"/>
+    <w:lsdException w:name="List Table 3 Accent 3" w:uiPriority="48"/>
+    <w:lsdException w:name="List Table 4 Accent 3" w:uiPriority="49"/>
+    <w:lsdException w:name="List Table 5 Dark Accent 3" w:uiPriority="50"/>
+    <w:lsdException w:name="List Table 6 Colorful Accent 3" w:uiPriority="51"/>
+    <w:lsdException w:name="List Table 7 Colorful Accent 3" w:uiPriority="52"/>
+    <w:lsdException w:name="List Table 1 Light Accent 4" w:uiPriority="46"/>
+    <w:lsdException w:name="List Table 2 Accent 4" w:uiPriority="47"/>
+    <w:lsdException w:name="List Table 3 Accent 4" w:uiPriority="48"/>
+    <w:lsdException w:name="List Table 4 Accent 4" w:uiPriority="49"/>
+    <w:lsdException w:name="List Table 5 Dark Accent 4" w:uiPriority="50"/>
+    <w:lsdException w:name="List Table 6 Colorful Accent 4" w:uiPriority="51"/>
+    <w:lsdException w:name="List Table 7 Colorful Accent 4" w:uiPriority="52"/>
+    <w:lsdException w:name="List Table 1 Light Accent 5" w:uiPriority="46"/>
+    <w:lsdException w:name="List Table 2 Accent 5" w:uiPriority="47"/>
+    <w:lsdException w:name="List Table 3 Accent 5" w:uiPriority="48"/>
+    <w:lsdException w:name="List Table 4 Accent 5" w:uiPriority="49"/>
+    <w:lsdException w:name="List Table 5 Dark Accent 5" w:uiPriority="50"/>
+    <w:lsdException w:name="List Table 6 Colorful Accent 5" w:uiPriority="51"/>
+    <w:lsdException w:name="List Table 7 Colorful Accent 5" w:uiPriority="52"/>
+    <w:lsdException w:name="List Table 1 Light Accent 6" w:uiPriority="46"/>
+    <w:lsdException w:name="List Table 2 Accent 6" w:uiPriority="47"/>
+    <w:lsdException w:name="List Table 3 Accent 6" w:uiPriority="48"/>
+    <w:lsdException w:name="List Table 4 Accent 6" w:uiPriority="49"/>
+    <w:lsdException w:name="List Table 5 Dark Accent 6" w:uiPriority="50"/>
+    <w:lsdException w:name="List Table 6 Colorful Accent 6" w:uiPriority="51"/>
+    <w:lsdException w:name="List Table 7 Colorful Accent 6" w:uiPriority="52"/>
+    <w:lsdException w:name="Mention" w:semiHidden="1" w:unhideWhenUsed="1"/>
+    <w:lsdException w:name="Smart Hyperlink" w:semiHidden="1" w:unhideWhenUsed="1"/>
+    <w:lsdException w:name="Hashtag" w:semiHidden="1" w:unhideWhenUsed="1"/>
+    <w:lsdException w:name="Unresolved Mention" w:semiHidden="1" w:unhideWhenUsed="1"/>
+  </w:latentStyles>
+  <w:style w:type="paragraph" w:default="1" w:styleId="Normal">
+    <w:name w:val="Normal"/>
+    <w:qFormat/>
+  </w:style>
+  <w:style w:type="character" w:default="1" w:styleId="DefaultParagraphFont">
+    <w:name w:val="Default Paragraph Font"/>
+    <w:uiPriority w:val="1"/>
+    <w:semiHidden/>
+    <w:unhideWhenUsed/>
+  </w:style>
+  <w:style w:type="table" w:default="1" w:styleId="TableNormal">
+    <w:name w:val="Normal Table"/>
+    <w:uiPriority w:val="99"/>
+    <w:semiHidden/>
+    <w:unhideWhenUsed/>
+    <w:tblPr>
+      <w:tblInd w:w="0" w:type="dxa"/>
+      <w:tblCellMar>
+        <w:top w:w="0" w:type="dxa"/>
+        <w:left w:w="108" w:type="dxa"/>
+        <w:bottom w:w="0" w:type="dxa"/>
+        <w:right w:w="108" w:type="dxa"/>
+      </w:tblCellMar>
+    </w:tblPr>
+  </w:style>
+  <w:style w:type="numbering" w:default="1" w:styleId="NoList">
+    <w:name w:val="No List"/>
+    <w:uiPriority w:val="99"/>
+    <w:semiHidden/>
+    <w:unhideWhenUsed/>
+  </w:style>
+  <w:style w:type="paragraph" w:customStyle="1" w:styleId="DCAE3370D5444FC6A8EE1DD374841D72">
+    <w:name w:val="DCAE3370D5444FC6A8EE1DD374841D72"/>
+    <w:rsid w:val="00CB7FDD"/>
+  </w:style>
+  <w:style w:type="paragraph" w:customStyle="1" w:styleId="29378CA5A0974C31A84CC155ABA3372F">
+    <w:name w:val="29378CA5A0974C31A84CC155ABA3372F"/>
+    <w:rsid w:val="00CB7FDD"/>
+  </w:style>
+  <w:style w:type="paragraph" w:customStyle="1" w:styleId="3EF780FFF6B34DEBA87AF6C12225FCE5">
+    <w:name w:val="3EF780FFF6B34DEBA87AF6C12225FCE5"/>
+    <w:rsid w:val="00CB7FDD"/>
+  </w:style>
+</w:styles>
+</file>
+
+<file path=word/glossary/webSettings.xml><?xml version="1.0" encoding="utf-8"?>
+<w:webSettings xmlns:mc="http://schemas.openxmlformats.org/markup-compatibility/2006" xmlns:r="http://schemas.openxmlformats.org/officeDocument/2006/relationships" xmlns:w="http://schemas.openxmlformats.org/wordprocessingml/2006/main" xmlns:w14="http://schemas.microsoft.com/office/word/2010/wordml" xmlns:w15="http://schemas.microsoft.com/office/word/2012/wordml" xmlns:w16se="http://schemas.microsoft.com/office/word/2015/wordml/symex" mc:Ignorable="w14 w15 w16se">
+  <w:optimizeForBrowser/>
+  <w:allowPNG/>
+</w:webSettings>
 </file>
 
 <file path=word/theme/theme1.xml><?xml version="1.0" encoding="utf-8"?>
@@ -2157,4 +3576,16 @@
   <a:objectDefaults/>
   <a:extraClrSchemeLst/>
 </a:theme>
+</file>
+
+<file path=customXml/item1.xml><?xml version="1.0" encoding="utf-8"?>
+<b:Sources xmlns:b="http://schemas.openxmlformats.org/officeDocument/2006/bibliography" xmlns="http://schemas.openxmlformats.org/officeDocument/2006/bibliography" SelectedStyle="\APASixthEditionOfficeOnline.xsl" StyleName="APA" Version="6"/>
+</file>
+
+<file path=customXml/itemProps1.xml><?xml version="1.0" encoding="utf-8"?>
+<ds:datastoreItem xmlns:ds="http://schemas.openxmlformats.org/officeDocument/2006/customXml" ds:itemID="{1CA285AC-701A-4E74-ADCF-2C9543EFF3C7}">
+  <ds:schemaRefs>
+    <ds:schemaRef ds:uri="http://schemas.openxmlformats.org/officeDocument/2006/bibliography"/>
+  </ds:schemaRefs>
+</ds:datastoreItem>
 </file>
</xml_diff>